<commit_message>
Adding report date to template
</commit_message>
<xml_diff>
--- a/DHGCDB/Templates/template.docx
+++ b/DHGCDB/Templates/template.docx
@@ -1,6 +1,6 @@
 
 <file path=word/document.xml><?xml version="1.0" encoding="utf-8"?>
-<w:document xmlns:wpc="http://schemas.microsoft.com/office/word/2010/wordprocessingCanvas" xmlns:mc="http://schemas.openxmlformats.org/markup-compatibility/2006" xmlns:o="urn:schemas-microsoft-com:office:office" xmlns:r="http://schemas.openxmlformats.org/officeDocument/2006/relationships" xmlns:m="http://schemas.openxmlformats.org/officeDocument/2006/math" xmlns:v="urn:schemas-microsoft-com:vml" xmlns:wp14="http://schemas.microsoft.com/office/word/2010/wordprocessingDrawing" xmlns:wp="http://schemas.openxmlformats.org/drawingml/2006/wordprocessingDrawing" xmlns:w10="urn:schemas-microsoft-com:office:word" xmlns:w="http://schemas.openxmlformats.org/wordprocessingml/2006/main" xmlns:w14="http://schemas.microsoft.com/office/word/2010/wordml" xmlns:wpg="http://schemas.microsoft.com/office/word/2010/wordprocessingGroup" xmlns:wpi="http://schemas.microsoft.com/office/word/2010/wordprocessingInk" xmlns:wne="http://schemas.microsoft.com/office/word/2006/wordml" xmlns:wps="http://schemas.microsoft.com/office/word/2010/wordprocessingShape" mc:Ignorable="w14 wp14">
+<w:document xmlns:wpc="http://schemas.microsoft.com/office/word/2010/wordprocessingCanvas" xmlns:cx="http://schemas.microsoft.com/office/drawing/2014/chartex" xmlns:cx1="http://schemas.microsoft.com/office/drawing/2015/9/8/chartex" xmlns:mc="http://schemas.openxmlformats.org/markup-compatibility/2006" xmlns:o="urn:schemas-microsoft-com:office:office" xmlns:r="http://schemas.openxmlformats.org/officeDocument/2006/relationships" xmlns:m="http://schemas.openxmlformats.org/officeDocument/2006/math" xmlns:v="urn:schemas-microsoft-com:vml" xmlns:wp14="http://schemas.microsoft.com/office/word/2010/wordprocessingDrawing" xmlns:wp="http://schemas.openxmlformats.org/drawingml/2006/wordprocessingDrawing" xmlns:w10="urn:schemas-microsoft-com:office:word" xmlns:w="http://schemas.openxmlformats.org/wordprocessingml/2006/main" xmlns:w14="http://schemas.microsoft.com/office/word/2010/wordml" xmlns:w15="http://schemas.microsoft.com/office/word/2012/wordml" xmlns:w16se="http://schemas.microsoft.com/office/word/2015/wordml/symex" xmlns:wpg="http://schemas.microsoft.com/office/word/2010/wordprocessingGroup" xmlns:wpi="http://schemas.microsoft.com/office/word/2010/wordprocessingInk" xmlns:wne="http://schemas.microsoft.com/office/word/2006/wordml" xmlns:wps="http://schemas.microsoft.com/office/word/2010/wordprocessingShape" mc:Ignorable="w14 w15 w16se wp14">
   <w:body>
     <w:p>
       <w:pPr>
@@ -109,6 +109,51 @@
           <w:szCs w:val="24"/>
         </w:rPr>
       </w:pPr>
+    </w:p>
+    <w:p>
+      <w:pPr>
+        <w:spacing w:after="0"/>
+        <w:rPr>
+          <w:rFonts w:ascii="Arial" w:hAnsi="Arial" w:cs="Arial"/>
+          <w:sz w:val="24"/>
+          <w:szCs w:val="24"/>
+        </w:rPr>
+      </w:pPr>
+      <w:r>
+        <w:rPr>
+          <w:rFonts w:ascii="Arial" w:hAnsi="Arial" w:cs="Arial"/>
+          <w:sz w:val="24"/>
+          <w:szCs w:val="24"/>
+        </w:rPr>
+        <w:t xml:space="preserve">[% </w:t>
+      </w:r>
+      <w:r>
+        <w:rPr>
+          <w:rFonts w:ascii="Arial" w:hAnsi="Arial" w:cs="Arial"/>
+          <w:sz w:val="24"/>
+          <w:szCs w:val="24"/>
+        </w:rPr>
+        <w:t>REPORT_DATE</w:t>
+      </w:r>
+      <w:r>
+        <w:rPr>
+          <w:rFonts w:ascii="Arial" w:hAnsi="Arial" w:cs="Arial"/>
+          <w:sz w:val="24"/>
+          <w:szCs w:val="24"/>
+        </w:rPr>
+        <w:t xml:space="preserve"> %]</w:t>
+      </w:r>
+    </w:p>
+    <w:p>
+      <w:pPr>
+        <w:rPr>
+          <w:rFonts w:ascii="Arial" w:hAnsi="Arial" w:cs="Arial"/>
+          <w:sz w:val="24"/>
+          <w:szCs w:val="24"/>
+        </w:rPr>
+      </w:pPr>
+      <w:bookmarkStart w:id="0" w:name="_GoBack"/>
+      <w:bookmarkEnd w:id="0"/>
     </w:p>
     <w:p>
       <w:pPr>
@@ -726,25 +771,7 @@
           <w:sz w:val="24"/>
           <w:szCs w:val="24"/>
         </w:rPr>
-        <w:t xml:space="preserve">Portfolio Review so that your fund selection remains up to date with the most highly rated fund managers thus ensuring future growth potential is </w:t>
-      </w:r>
-      <w:proofErr w:type="spellStart"/>
-      <w:r>
-        <w:rPr>
-          <w:rFonts w:ascii="Arial" w:hAnsi="Arial" w:cs="Arial"/>
-          <w:sz w:val="24"/>
-          <w:szCs w:val="24"/>
-        </w:rPr>
-        <w:t>optimised</w:t>
-      </w:r>
-      <w:proofErr w:type="spellEnd"/>
-      <w:r>
-        <w:rPr>
-          <w:rFonts w:ascii="Arial" w:hAnsi="Arial" w:cs="Arial"/>
-          <w:sz w:val="24"/>
-          <w:szCs w:val="24"/>
-        </w:rPr>
-        <w:t>. The cost of this service is</w:t>
+        <w:t>Portfolio Review so that your fund selection remains up to date with the most highly rated fund managers thus ensuring future growth potential is optimised. The cost of this service is</w:t>
       </w:r>
       <w:r>
         <w:rPr>
@@ -778,23 +805,13 @@
         </w:rPr>
         <w:t xml:space="preserve"> [% PSI_ADDITIONAL_FEE_DESC %] </w:t>
       </w:r>
-      <w:proofErr w:type="gramStart"/>
-      <w:r>
-        <w:rPr>
-          <w:rFonts w:ascii="Arial" w:hAnsi="Arial" w:cs="Arial"/>
-          <w:sz w:val="24"/>
-          <w:szCs w:val="24"/>
-        </w:rPr>
-        <w:t>You</w:t>
-      </w:r>
-      <w:proofErr w:type="gramEnd"/>
-      <w:r>
-        <w:rPr>
-          <w:rFonts w:ascii="Arial" w:hAnsi="Arial" w:cs="Arial"/>
-          <w:sz w:val="24"/>
-          <w:szCs w:val="24"/>
-        </w:rPr>
-        <w:t xml:space="preserve"> have chosen to continue the </w:t>
+      <w:r>
+        <w:rPr>
+          <w:rFonts w:ascii="Arial" w:hAnsi="Arial" w:cs="Arial"/>
+          <w:sz w:val="24"/>
+          <w:szCs w:val="24"/>
+        </w:rPr>
+        <w:t xml:space="preserve">You have chosen to continue the </w:t>
       </w:r>
       <w:r>
         <w:rPr>
@@ -1474,25 +1491,7 @@
           <w:sz w:val="24"/>
           <w:szCs w:val="24"/>
         </w:rPr>
-        <w:t xml:space="preserve">I have chosen funds either whose managers have shown consistent out performance relative to their peers as indicated by their </w:t>
-      </w:r>
-      <w:proofErr w:type="spellStart"/>
-      <w:r>
-        <w:rPr>
-          <w:rFonts w:ascii="Arial" w:hAnsi="Arial" w:cs="Arial"/>
-          <w:sz w:val="24"/>
-          <w:szCs w:val="24"/>
-        </w:rPr>
-        <w:t>Citywire</w:t>
-      </w:r>
-      <w:proofErr w:type="spellEnd"/>
-      <w:r>
-        <w:rPr>
-          <w:rFonts w:ascii="Arial" w:hAnsi="Arial" w:cs="Arial"/>
-          <w:sz w:val="24"/>
-          <w:szCs w:val="24"/>
-        </w:rPr>
-        <w:t xml:space="preserve"> ratings or have been rated by Old Broad Street Research (OBSR) as likely to continue a successful investment strategy. In addition, all of the funds chosen for this review have been restricted to those rated by Rayner Spencer Mills, a top research and financial consulting company, as representing the top 10% of all available funds in their view. </w:t>
+        <w:t xml:space="preserve">I have chosen funds either whose managers have shown consistent out performance relative to their peers as indicated by their Citywire ratings or have been rated by Old Broad Street Research (OBSR) as likely to continue a successful investment strategy. In addition, all of the funds chosen for this review have been restricted to those rated by Rayner Spencer Mills, a top research and financial consulting company, as representing the top 10% of all available funds in their view. </w:t>
       </w:r>
     </w:p>
     <w:p>
@@ -1527,25 +1526,7 @@
           <w:szCs w:val="24"/>
         </w:rPr>
         <w:lastRenderedPageBreak/>
-        <w:t xml:space="preserve">By keeping the best of your existing funds and adding further highly rated fund managers to your portfolio across different asset classes, we are able to </w:t>
-      </w:r>
-      <w:proofErr w:type="spellStart"/>
-      <w:r>
-        <w:rPr>
-          <w:rFonts w:ascii="Arial" w:hAnsi="Arial" w:cs="Arial"/>
-          <w:sz w:val="24"/>
-          <w:szCs w:val="24"/>
-        </w:rPr>
-        <w:t>optimise</w:t>
-      </w:r>
-      <w:proofErr w:type="spellEnd"/>
-      <w:r>
-        <w:rPr>
-          <w:rFonts w:ascii="Arial" w:hAnsi="Arial" w:cs="Arial"/>
-          <w:sz w:val="24"/>
-          <w:szCs w:val="24"/>
-        </w:rPr>
-        <w:t xml:space="preserve"> the fund structure to provide the longer term growth potential that you desire.</w:t>
+        <w:t>By keeping the best of your existing funds and adding further highly rated fund managers to your portfolio across different asset classes, we are able to optimise the fund structure to provide the longer term growth potential that you desire.</w:t>
       </w:r>
     </w:p>
     <w:p>
@@ -1852,42 +1833,22 @@
         </w:rPr>
         <w:t>SUMMARY</w:t>
       </w:r>
-      <w:bookmarkStart w:id="0" w:name="_GoBack"/>
-      <w:bookmarkEnd w:id="0"/>
-    </w:p>
-    <w:p>
-      <w:pPr>
-        <w:rPr>
-          <w:rFonts w:ascii="Arial" w:hAnsi="Arial" w:cs="Arial"/>
-          <w:sz w:val="24"/>
-          <w:szCs w:val="24"/>
-        </w:rPr>
-      </w:pPr>
-      <w:r>
-        <w:rPr>
-          <w:rFonts w:ascii="Arial" w:hAnsi="Arial" w:cs="Arial"/>
-          <w:sz w:val="24"/>
-          <w:szCs w:val="24"/>
-        </w:rPr>
-        <w:t xml:space="preserve">[% TODO – confirm wording here – do we have separate </w:t>
-      </w:r>
-      <w:proofErr w:type="gramStart"/>
-      <w:r>
-        <w:rPr>
-          <w:rFonts w:ascii="Arial" w:hAnsi="Arial" w:cs="Arial"/>
-          <w:sz w:val="24"/>
-          <w:szCs w:val="24"/>
-        </w:rPr>
-        <w:t>%’s</w:t>
-      </w:r>
-      <w:proofErr w:type="gramEnd"/>
-      <w:r>
-        <w:rPr>
-          <w:rFonts w:ascii="Arial" w:hAnsi="Arial" w:cs="Arial"/>
-          <w:sz w:val="24"/>
-          <w:szCs w:val="24"/>
-        </w:rPr>
-        <w:t xml:space="preserve"> for individual, or only a combined one? %] </w:t>
+    </w:p>
+    <w:p>
+      <w:pPr>
+        <w:rPr>
+          <w:rFonts w:ascii="Arial" w:hAnsi="Arial" w:cs="Arial"/>
+          <w:sz w:val="24"/>
+          <w:szCs w:val="24"/>
+        </w:rPr>
+      </w:pPr>
+      <w:r>
+        <w:rPr>
+          <w:rFonts w:ascii="Arial" w:hAnsi="Arial" w:cs="Arial"/>
+          <w:sz w:val="24"/>
+          <w:szCs w:val="24"/>
+        </w:rPr>
+        <w:t xml:space="preserve">[% TODO – confirm wording here – do we have separate %’s for individual, or only a combined one? %] </w:t>
       </w:r>
       <w:r>
         <w:rPr>
@@ -2187,7 +2148,7 @@
 </file>
 
 <file path=word/endnotes.xml><?xml version="1.0" encoding="utf-8"?>
-<w:endnotes xmlns:wpc="http://schemas.microsoft.com/office/word/2010/wordprocessingCanvas" xmlns:mc="http://schemas.openxmlformats.org/markup-compatibility/2006" xmlns:o="urn:schemas-microsoft-com:office:office" xmlns:r="http://schemas.openxmlformats.org/officeDocument/2006/relationships" xmlns:m="http://schemas.openxmlformats.org/officeDocument/2006/math" xmlns:v="urn:schemas-microsoft-com:vml" xmlns:wp14="http://schemas.microsoft.com/office/word/2010/wordprocessingDrawing" xmlns:wp="http://schemas.openxmlformats.org/drawingml/2006/wordprocessingDrawing" xmlns:w10="urn:schemas-microsoft-com:office:word" xmlns:w="http://schemas.openxmlformats.org/wordprocessingml/2006/main" xmlns:w14="http://schemas.microsoft.com/office/word/2010/wordml" xmlns:wpg="http://schemas.microsoft.com/office/word/2010/wordprocessingGroup" xmlns:wpi="http://schemas.microsoft.com/office/word/2010/wordprocessingInk" xmlns:wne="http://schemas.microsoft.com/office/word/2006/wordml" xmlns:wps="http://schemas.microsoft.com/office/word/2010/wordprocessingShape" mc:Ignorable="w14 wp14">
+<w:endnotes xmlns:wpc="http://schemas.microsoft.com/office/word/2010/wordprocessingCanvas" xmlns:cx="http://schemas.microsoft.com/office/drawing/2014/chartex" xmlns:cx1="http://schemas.microsoft.com/office/drawing/2015/9/8/chartex" xmlns:mc="http://schemas.openxmlformats.org/markup-compatibility/2006" xmlns:o="urn:schemas-microsoft-com:office:office" xmlns:r="http://schemas.openxmlformats.org/officeDocument/2006/relationships" xmlns:m="http://schemas.openxmlformats.org/officeDocument/2006/math" xmlns:v="urn:schemas-microsoft-com:vml" xmlns:wp14="http://schemas.microsoft.com/office/word/2010/wordprocessingDrawing" xmlns:wp="http://schemas.openxmlformats.org/drawingml/2006/wordprocessingDrawing" xmlns:w10="urn:schemas-microsoft-com:office:word" xmlns:w="http://schemas.openxmlformats.org/wordprocessingml/2006/main" xmlns:w14="http://schemas.microsoft.com/office/word/2010/wordml" xmlns:w15="http://schemas.microsoft.com/office/word/2012/wordml" xmlns:w16se="http://schemas.microsoft.com/office/word/2015/wordml/symex" xmlns:wpg="http://schemas.microsoft.com/office/word/2010/wordprocessingGroup" xmlns:wpi="http://schemas.microsoft.com/office/word/2010/wordprocessingInk" xmlns:wne="http://schemas.microsoft.com/office/word/2006/wordml" xmlns:wps="http://schemas.microsoft.com/office/word/2010/wordprocessingShape" mc:Ignorable="w14 w15 w16se wp14">
   <w:endnote w:type="separator" w:id="-1">
     <w:p>
       <w:pPr>
@@ -2212,7 +2173,7 @@
 </file>
 
 <file path=word/footnotes.xml><?xml version="1.0" encoding="utf-8"?>
-<w:footnotes xmlns:wpc="http://schemas.microsoft.com/office/word/2010/wordprocessingCanvas" xmlns:mc="http://schemas.openxmlformats.org/markup-compatibility/2006" xmlns:o="urn:schemas-microsoft-com:office:office" xmlns:r="http://schemas.openxmlformats.org/officeDocument/2006/relationships" xmlns:m="http://schemas.openxmlformats.org/officeDocument/2006/math" xmlns:v="urn:schemas-microsoft-com:vml" xmlns:wp14="http://schemas.microsoft.com/office/word/2010/wordprocessingDrawing" xmlns:wp="http://schemas.openxmlformats.org/drawingml/2006/wordprocessingDrawing" xmlns:w10="urn:schemas-microsoft-com:office:word" xmlns:w="http://schemas.openxmlformats.org/wordprocessingml/2006/main" xmlns:w14="http://schemas.microsoft.com/office/word/2010/wordml" xmlns:wpg="http://schemas.microsoft.com/office/word/2010/wordprocessingGroup" xmlns:wpi="http://schemas.microsoft.com/office/word/2010/wordprocessingInk" xmlns:wne="http://schemas.microsoft.com/office/word/2006/wordml" xmlns:wps="http://schemas.microsoft.com/office/word/2010/wordprocessingShape" mc:Ignorable="w14 wp14">
+<w:footnotes xmlns:wpc="http://schemas.microsoft.com/office/word/2010/wordprocessingCanvas" xmlns:cx="http://schemas.microsoft.com/office/drawing/2014/chartex" xmlns:cx1="http://schemas.microsoft.com/office/drawing/2015/9/8/chartex" xmlns:mc="http://schemas.openxmlformats.org/markup-compatibility/2006" xmlns:o="urn:schemas-microsoft-com:office:office" xmlns:r="http://schemas.openxmlformats.org/officeDocument/2006/relationships" xmlns:m="http://schemas.openxmlformats.org/officeDocument/2006/math" xmlns:v="urn:schemas-microsoft-com:vml" xmlns:wp14="http://schemas.microsoft.com/office/word/2010/wordprocessingDrawing" xmlns:wp="http://schemas.openxmlformats.org/drawingml/2006/wordprocessingDrawing" xmlns:w10="urn:schemas-microsoft-com:office:word" xmlns:w="http://schemas.openxmlformats.org/wordprocessingml/2006/main" xmlns:w14="http://schemas.microsoft.com/office/word/2010/wordml" xmlns:w15="http://schemas.microsoft.com/office/word/2012/wordml" xmlns:w16se="http://schemas.microsoft.com/office/word/2015/wordml/symex" xmlns:wpg="http://schemas.microsoft.com/office/word/2010/wordprocessingGroup" xmlns:wpi="http://schemas.microsoft.com/office/word/2010/wordprocessingInk" xmlns:wne="http://schemas.microsoft.com/office/word/2006/wordml" xmlns:wps="http://schemas.microsoft.com/office/word/2010/wordprocessingShape" mc:Ignorable="w14 w15 w16se wp14">
   <w:footnote w:type="separator" w:id="-1">
     <w:p>
       <w:pPr>
@@ -2237,7 +2198,7 @@
 </file>
 
 <file path=word/styles.xml><?xml version="1.0" encoding="utf-8"?>
-<w:styles xmlns:mc="http://schemas.openxmlformats.org/markup-compatibility/2006" xmlns:r="http://schemas.openxmlformats.org/officeDocument/2006/relationships" xmlns:w="http://schemas.openxmlformats.org/wordprocessingml/2006/main" xmlns:w14="http://schemas.microsoft.com/office/word/2010/wordml" mc:Ignorable="w14">
+<w:styles xmlns:mc="http://schemas.openxmlformats.org/markup-compatibility/2006" xmlns:r="http://schemas.openxmlformats.org/officeDocument/2006/relationships" xmlns:w="http://schemas.openxmlformats.org/wordprocessingml/2006/main" xmlns:w14="http://schemas.microsoft.com/office/word/2010/wordml" xmlns:w15="http://schemas.microsoft.com/office/word/2012/wordml" xmlns:w16se="http://schemas.microsoft.com/office/word/2015/wordml/symex" mc:Ignorable="w14 w15 w16se">
   <w:docDefaults>
     <w:rPrDefault>
       <w:rPr>
@@ -2253,486 +2214,378 @@
       </w:pPr>
     </w:pPrDefault>
   </w:docDefaults>
-  <w:latentStyles w:defLockedState="0" w:defUIPriority="99" w:defSemiHidden="1" w:defUnhideWhenUsed="1" w:defQFormat="0" w:count="267">
-    <w:lsdException w:name="Normal" w:semiHidden="0" w:uiPriority="0" w:unhideWhenUsed="0" w:qFormat="1"/>
-    <w:lsdException w:name="heading 1" w:semiHidden="0" w:uiPriority="9" w:unhideWhenUsed="0" w:qFormat="1"/>
-    <w:lsdException w:name="heading 2" w:uiPriority="9" w:qFormat="1"/>
-    <w:lsdException w:name="heading 3" w:uiPriority="9" w:qFormat="1"/>
-    <w:lsdException w:name="heading 4" w:uiPriority="9" w:qFormat="1"/>
-    <w:lsdException w:name="heading 5" w:uiPriority="9" w:qFormat="1"/>
-    <w:lsdException w:name="heading 6" w:uiPriority="9" w:qFormat="1"/>
-    <w:lsdException w:name="heading 7" w:uiPriority="9" w:qFormat="1"/>
-    <w:lsdException w:name="heading 8" w:uiPriority="9" w:qFormat="1"/>
-    <w:lsdException w:name="heading 9" w:uiPriority="9" w:qFormat="1"/>
-    <w:lsdException w:name="toc 1" w:uiPriority="39"/>
-    <w:lsdException w:name="toc 2" w:uiPriority="39"/>
-    <w:lsdException w:name="toc 3" w:uiPriority="39"/>
-    <w:lsdException w:name="toc 4" w:uiPriority="39"/>
-    <w:lsdException w:name="toc 5" w:uiPriority="39"/>
-    <w:lsdException w:name="toc 6" w:uiPriority="39"/>
-    <w:lsdException w:name="toc 7" w:uiPriority="39"/>
-    <w:lsdException w:name="toc 8" w:uiPriority="39"/>
-    <w:lsdException w:name="toc 9" w:uiPriority="39"/>
-    <w:lsdException w:name="caption" w:uiPriority="35" w:qFormat="1"/>
-    <w:lsdException w:name="Title" w:semiHidden="0" w:uiPriority="10" w:unhideWhenUsed="0" w:qFormat="1"/>
-    <w:lsdException w:name="Default Paragraph Font" w:uiPriority="1"/>
-    <w:lsdException w:name="Subtitle" w:semiHidden="0" w:uiPriority="11" w:unhideWhenUsed="0" w:qFormat="1"/>
-    <w:lsdException w:name="Strong" w:semiHidden="0" w:uiPriority="22" w:unhideWhenUsed="0" w:qFormat="1"/>
-    <w:lsdException w:name="Emphasis" w:semiHidden="0" w:uiPriority="20" w:unhideWhenUsed="0" w:qFormat="1"/>
-    <w:lsdException w:name="Table Grid" w:semiHidden="0" w:uiPriority="59" w:unhideWhenUsed="0"/>
-    <w:lsdException w:name="Placeholder Text" w:unhideWhenUsed="0"/>
-    <w:lsdException w:name="No Spacing" w:semiHidden="0" w:uiPriority="1" w:unhideWhenUsed="0" w:qFormat="1"/>
-    <w:lsdException w:name="Light Shading" w:semiHidden="0" w:uiPriority="60" w:unhideWhenUsed="0"/>
-    <w:lsdException w:name="Light List" w:semiHidden="0" w:uiPriority="61" w:unhideWhenUsed="0"/>
-    <w:lsdException w:name="Light Grid" w:semiHidden="0" w:uiPriority="62" w:unhideWhenUsed="0"/>
-    <w:lsdException w:name="Medium Shading 1" w:semiHidden="0" w:uiPriority="63" w:unhideWhenUsed="0"/>
-    <w:lsdException w:name="Medium Shading 2" w:semiHidden="0" w:uiPriority="64" w:unhideWhenUsed="0"/>
-    <w:lsdException w:name="Medium List 1" w:semiHidden="0" w:uiPriority="65" w:unhideWhenUsed="0"/>
-    <w:lsdException w:name="Medium List 2" w:semiHidden="0" w:uiPriority="66" w:unhideWhenUsed="0"/>
-    <w:lsdException w:name="Medium Grid 1" w:semiHidden="0" w:uiPriority="67" w:unhideWhenUsed="0"/>
-    <w:lsdException w:name="Medium Grid 2" w:semiHidden="0" w:uiPriority="68" w:unhideWhenUsed="0"/>
-    <w:lsdException w:name="Medium Grid 3" w:semiHidden="0" w:uiPriority="69" w:unhideWhenUsed="0"/>
-    <w:lsdException w:name="Dark List" w:semiHidden="0" w:uiPriority="70" w:unhideWhenUsed="0"/>
-    <w:lsdException w:name="Colorful Shading" w:semiHidden="0" w:uiPriority="71" w:unhideWhenUsed="0"/>
-    <w:lsdException w:name="Colorful List" w:semiHidden="0" w:uiPriority="72" w:unhideWhenUsed="0"/>
-    <w:lsdException w:name="Colorful Grid" w:semiHidden="0" w:uiPriority="73" w:unhideWhenUsed="0"/>
-    <w:lsdException w:name="Light Shading Accent 1" w:semiHidden="0" w:uiPriority="60" w:unhideWhenUsed="0"/>
-    <w:lsdException w:name="Light List Accent 1" w:semiHidden="0" w:uiPriority="61" w:unhideWhenUsed="0"/>
-    <w:lsdException w:name="Light Grid Accent 1" w:semiHidden="0" w:uiPriority="62" w:unhideWhenUsed="0"/>
-    <w:lsdException w:name="Medium Shading 1 Accent 1" w:semiHidden="0" w:uiPriority="63" w:unhideWhenUsed="0"/>
-    <w:lsdException w:name="Medium Shading 2 Accent 1" w:semiHidden="0" w:uiPriority="64" w:unhideWhenUsed="0"/>
-    <w:lsdException w:name="Medium List 1 Accent 1" w:semiHidden="0" w:uiPriority="65" w:unhideWhenUsed="0"/>
-    <w:lsdException w:name="Revision" w:unhideWhenUsed="0"/>
-    <w:lsdException w:name="List Paragraph" w:semiHidden="0" w:uiPriority="34" w:unhideWhenUsed="0" w:qFormat="1"/>
-    <w:lsdException w:name="Quote" w:semiHidden="0" w:uiPriority="29" w:unhideWhenUsed="0" w:qFormat="1"/>
-    <w:lsdException w:name="Intense Quote" w:semiHidden="0" w:uiPriority="30" w:unhideWhenUsed="0" w:qFormat="1"/>
-    <w:lsdException w:name="Medium List 2 Accent 1" w:semiHidden="0" w:uiPriority="66" w:unhideWhenUsed="0"/>
-    <w:lsdException w:name="Medium Grid 1 Accent 1" w:semiHidden="0" w:uiPriority="67" w:unhideWhenUsed="0"/>
-    <w:lsdException w:name="Medium Grid 2 Accent 1" w:semiHidden="0" w:uiPriority="68" w:unhideWhenUsed="0"/>
-    <w:lsdException w:name="Medium Grid 3 Accent 1" w:semiHidden="0" w:uiPriority="69" w:unhideWhenUsed="0"/>
-    <w:lsdException w:name="Dark List Accent 1" w:semiHidden="0" w:uiPriority="70" w:unhideWhenUsed="0"/>
-    <w:lsdException w:name="Colorful Shading Accent 1" w:semiHidden="0" w:uiPriority="71" w:unhideWhenUsed="0"/>
-    <w:lsdException w:name="Colorful List Accent 1" w:semiHidden="0" w:uiPriority="72" w:unhideWhenUsed="0"/>
-    <w:lsdException w:name="Colorful Grid Accent 1" w:semiHidden="0" w:uiPriority="73" w:unhideWhenUsed="0"/>
-    <w:lsdException w:name="Light Shading Accent 2" w:semiHidden="0" w:uiPriority="60" w:unhideWhenUsed="0"/>
-    <w:lsdException w:name="Light List Accent 2" w:semiHidden="0" w:uiPriority="61" w:unhideWhenUsed="0"/>
-    <w:lsdException w:name="Light Grid Accent 2" w:semiHidden="0" w:uiPriority="62" w:unhideWhenUsed="0"/>
-    <w:lsdException w:name="Medium Shading 1 Accent 2" w:semiHidden="0" w:uiPriority="63" w:unhideWhenUsed="0"/>
-    <w:lsdException w:name="Medium Shading 2 Accent 2" w:semiHidden="0" w:uiPriority="64" w:unhideWhenUsed="0"/>
-    <w:lsdException w:name="Medium List 1 Accent 2" w:semiHidden="0" w:uiPriority="65" w:unhideWhenUsed="0"/>
-    <w:lsdException w:name="Medium List 2 Accent 2" w:semiHidden="0" w:uiPriority="66" w:unhideWhenUsed="0"/>
-    <w:lsdException w:name="Medium Grid 1 Accent 2" w:semiHidden="0" w:uiPriority="67" w:unhideWhenUsed="0"/>
-    <w:lsdException w:name="Medium Grid 2 Accent 2" w:semiHidden="0" w:uiPriority="68" w:unhideWhenUsed="0"/>
-    <w:lsdException w:name="Medium Grid 3 Accent 2" w:semiHidden="0" w:uiPriority="69" w:unhideWhenUsed="0"/>
-    <w:lsdException w:name="Dark List Accent 2" w:semiHidden="0" w:uiPriority="70" w:unhideWhenUsed="0"/>
-    <w:lsdException w:name="Colorful Shading Accent 2" w:semiHidden="0" w:uiPriority="71" w:unhideWhenUsed="0"/>
-    <w:lsdException w:name="Colorful List Accent 2" w:semiHidden="0" w:uiPriority="72" w:unhideWhenUsed="0"/>
-    <w:lsdException w:name="Colorful Grid Accent 2" w:semiHidden="0" w:uiPriority="73" w:unhideWhenUsed="0"/>
-    <w:lsdException w:name="Light Shading Accent 3" w:semiHidden="0" w:uiPriority="60" w:unhideWhenUsed="0"/>
-    <w:lsdException w:name="Light List Accent 3" w:semiHidden="0" w:uiPriority="61" w:unhideWhenUsed="0"/>
-    <w:lsdException w:name="Light Grid Accent 3" w:semiHidden="0" w:uiPriority="62" w:unhideWhenUsed="0"/>
-    <w:lsdException w:name="Medium Shading 1 Accent 3" w:semiHidden="0" w:uiPriority="63" w:unhideWhenUsed="0"/>
-    <w:lsdException w:name="Medium Shading 2 Accent 3" w:semiHidden="0" w:uiPriority="64" w:unhideWhenUsed="0"/>
-    <w:lsdException w:name="Medium List 1 Accent 3" w:semiHidden="0" w:uiPriority="65" w:unhideWhenUsed="0"/>
-    <w:lsdException w:name="Medium List 2 Accent 3" w:semiHidden="0" w:uiPriority="66" w:unhideWhenUsed="0"/>
-    <w:lsdException w:name="Medium Grid 1 Accent 3" w:semiHidden="0" w:uiPriority="67" w:unhideWhenUsed="0"/>
-    <w:lsdException w:name="Medium Grid 2 Accent 3" w:semiHidden="0" w:uiPriority="68" w:unhideWhenUsed="0"/>
-    <w:lsdException w:name="Medium Grid 3 Accent 3" w:semiHidden="0" w:uiPriority="69" w:unhideWhenUsed="0"/>
-    <w:lsdException w:name="Dark List Accent 3" w:semiHidden="0" w:uiPriority="70" w:unhideWhenUsed="0"/>
-    <w:lsdException w:name="Colorful Shading Accent 3" w:semiHidden="0" w:uiPriority="71" w:unhideWhenUsed="0"/>
-    <w:lsdException w:name="Colorful List Accent 3" w:semiHidden="0" w:uiPriority="72" w:unhideWhenUsed="0"/>
-    <w:lsdException w:name="Colorful Grid Accent 3" w:semiHidden="0" w:uiPriority="73" w:unhideWhenUsed="0"/>
-    <w:lsdException w:name="Light Shading Accent 4" w:semiHidden="0" w:uiPriority="60" w:unhideWhenUsed="0"/>
-    <w:lsdException w:name="Light List Accent 4" w:semiHidden="0" w:uiPriority="61" w:unhideWhenUsed="0"/>
-    <w:lsdException w:name="Light Grid Accent 4" w:semiHidden="0" w:uiPriority="62" w:unhideWhenUsed="0"/>
-    <w:lsdException w:name="Medium Shading 1 Accent 4" w:semiHidden="0" w:uiPriority="63" w:unhideWhenUsed="0"/>
-    <w:lsdException w:name="Medium Shading 2 Accent 4" w:semiHidden="0" w:uiPriority="64" w:unhideWhenUsed="0"/>
-    <w:lsdException w:name="Medium List 1 Accent 4" w:semiHidden="0" w:uiPriority="65" w:unhideWhenUsed="0"/>
-    <w:lsdException w:name="Medium List 2 Accent 4" w:semiHidden="0" w:uiPriority="66" w:unhideWhenUsed="0"/>
-    <w:lsdException w:name="Medium Grid 1 Accent 4" w:semiHidden="0" w:uiPriority="67" w:unhideWhenUsed="0"/>
-    <w:lsdException w:name="Medium Grid 2 Accent 4" w:semiHidden="0" w:uiPriority="68" w:unhideWhenUsed="0"/>
-    <w:lsdException w:name="Medium Grid 3 Accent 4" w:semiHidden="0" w:uiPriority="69" w:unhideWhenUsed="0"/>
-    <w:lsdException w:name="Dark List Accent 4" w:semiHidden="0" w:uiPriority="70" w:unhideWhenUsed="0"/>
-    <w:lsdException w:name="Colorful Shading Accent 4" w:semiHidden="0" w:uiPriority="71" w:unhideWhenUsed="0"/>
-    <w:lsdException w:name="Colorful List Accent 4" w:semiHidden="0" w:uiPriority="72" w:unhideWhenUsed="0"/>
-    <w:lsdException w:name="Colorful Grid Accent 4" w:semiHidden="0" w:uiPriority="73" w:unhideWhenUsed="0"/>
-    <w:lsdException w:name="Light Shading Accent 5" w:semiHidden="0" w:uiPriority="60" w:unhideWhenUsed="0"/>
-    <w:lsdException w:name="Light List Accent 5" w:semiHidden="0" w:uiPriority="61" w:unhideWhenUsed="0"/>
-    <w:lsdException w:name="Light Grid Accent 5" w:semiHidden="0" w:uiPriority="62" w:unhideWhenUsed="0"/>
-    <w:lsdException w:name="Medium Shading 1 Accent 5" w:semiHidden="0" w:uiPriority="63" w:unhideWhenUsed="0"/>
-    <w:lsdException w:name="Medium Shading 2 Accent 5" w:semiHidden="0" w:uiPriority="64" w:unhideWhenUsed="0"/>
-    <w:lsdException w:name="Medium List 1 Accent 5" w:semiHidden="0" w:uiPriority="65" w:unhideWhenUsed="0"/>
-    <w:lsdException w:name="Medium List 2 Accent 5" w:semiHidden="0" w:uiPriority="66" w:unhideWhenUsed="0"/>
-    <w:lsdException w:name="Medium Grid 1 Accent 5" w:semiHidden="0" w:uiPriority="67" w:unhideWhenUsed="0"/>
-    <w:lsdException w:name="Medium Grid 2 Accent 5" w:semiHidden="0" w:uiPriority="68" w:unhideWhenUsed="0"/>
-    <w:lsdException w:name="Medium Grid 3 Accent 5" w:semiHidden="0" w:uiPriority="69" w:unhideWhenUsed="0"/>
-    <w:lsdException w:name="Dark List Accent 5" w:semiHidden="0" w:uiPriority="70" w:unhideWhenUsed="0"/>
-    <w:lsdException w:name="Colorful Shading Accent 5" w:semiHidden="0" w:uiPriority="71" w:unhideWhenUsed="0"/>
-    <w:lsdException w:name="Colorful List Accent 5" w:semiHidden="0" w:uiPriority="72" w:unhideWhenUsed="0"/>
-    <w:lsdException w:name="Colorful Grid Accent 5" w:semiHidden="0" w:uiPriority="73" w:unhideWhenUsed="0"/>
-    <w:lsdException w:name="Light Shading Accent 6" w:semiHidden="0" w:uiPriority="60" w:unhideWhenUsed="0"/>
-    <w:lsdException w:name="Light List Accent 6" w:semiHidden="0" w:uiPriority="61" w:unhideWhenUsed="0"/>
-    <w:lsdException w:name="Light Grid Accent 6" w:semiHidden="0" w:uiPriority="62" w:unhideWhenUsed="0"/>
-    <w:lsdException w:name="Medium Shading 1 Accent 6" w:semiHidden="0" w:uiPriority="63" w:unhideWhenUsed="0"/>
-    <w:lsdException w:name="Medium Shading 2 Accent 6" w:semiHidden="0" w:uiPriority="64" w:unhideWhenUsed="0"/>
-    <w:lsdException w:name="Medium List 1 Accent 6" w:semiHidden="0" w:uiPriority="65" w:unhideWhenUsed="0"/>
-    <w:lsdException w:name="Medium List 2 Accent 6" w:semiHidden="0" w:uiPriority="66" w:unhideWhenUsed="0"/>
-    <w:lsdException w:name="Medium Grid 1 Accent 6" w:semiHidden="0" w:uiPriority="67" w:unhideWhenUsed="0"/>
-    <w:lsdException w:name="Medium Grid 2 Accent 6" w:semiHidden="0" w:uiPriority="68" w:unhideWhenUsed="0"/>
-    <w:lsdException w:name="Medium Grid 3 Accent 6" w:semiHidden="0" w:uiPriority="69" w:unhideWhenUsed="0"/>
-    <w:lsdException w:name="Dark List Accent 6" w:semiHidden="0" w:uiPriority="70" w:unhideWhenUsed="0"/>
-    <w:lsdException w:name="Colorful Shading Accent 6" w:semiHidden="0" w:uiPriority="71" w:unhideWhenUsed="0"/>
-    <w:lsdException w:name="Colorful List Accent 6" w:semiHidden="0" w:uiPriority="72" w:unhideWhenUsed="0"/>
-    <w:lsdException w:name="Colorful Grid Accent 6" w:semiHidden="0" w:uiPriority="73" w:unhideWhenUsed="0"/>
-    <w:lsdException w:name="Subtle Emphasis" w:semiHidden="0" w:uiPriority="19" w:unhideWhenUsed="0" w:qFormat="1"/>
-    <w:lsdException w:name="Intense Emphasis" w:semiHidden="0" w:uiPriority="21" w:unhideWhenUsed="0" w:qFormat="1"/>
-    <w:lsdException w:name="Subtle Reference" w:semiHidden="0" w:uiPriority="31" w:unhideWhenUsed="0" w:qFormat="1"/>
-    <w:lsdException w:name="Intense Reference" w:semiHidden="0" w:uiPriority="32" w:unhideWhenUsed="0" w:qFormat="1"/>
-    <w:lsdException w:name="Book Title" w:semiHidden="0" w:uiPriority="33" w:unhideWhenUsed="0" w:qFormat="1"/>
-    <w:lsdException w:name="Bibliography" w:uiPriority="37"/>
-    <w:lsdException w:name="TOC Heading" w:uiPriority="39" w:qFormat="1"/>
-  </w:latentStyles>
-  <w:style w:type="paragraph" w:default="1" w:styleId="Normal">
-    <w:name w:val="Normal"/>
-    <w:qFormat/>
-  </w:style>
-  <w:style w:type="character" w:default="1" w:styleId="DefaultParagraphFont">
-    <w:name w:val="Default Paragraph Font"/>
-    <w:uiPriority w:val="1"/>
-    <w:semiHidden/>
-    <w:unhideWhenUsed/>
-  </w:style>
-  <w:style w:type="table" w:default="1" w:styleId="TableNormal">
-    <w:name w:val="Normal Table"/>
-    <w:uiPriority w:val="99"/>
-    <w:semiHidden/>
-    <w:unhideWhenUsed/>
-    <w:tblPr>
-      <w:tblInd w:w="0" w:type="dxa"/>
-      <w:tblCellMar>
-        <w:top w:w="0" w:type="dxa"/>
-        <w:left w:w="108" w:type="dxa"/>
-        <w:bottom w:w="0" w:type="dxa"/>
-        <w:right w:w="108" w:type="dxa"/>
-      </w:tblCellMar>
-    </w:tblPr>
-  </w:style>
-  <w:style w:type="numbering" w:default="1" w:styleId="NoList">
-    <w:name w:val="No List"/>
-    <w:uiPriority w:val="99"/>
-    <w:semiHidden/>
-    <w:unhideWhenUsed/>
-  </w:style>
-  <w:style w:type="paragraph" w:styleId="FootnoteText">
-    <w:name w:val="footnote text"/>
-    <w:basedOn w:val="Normal"/>
-    <w:link w:val="FootnoteTextChar"/>
-    <w:uiPriority w:val="99"/>
-    <w:semiHidden/>
-    <w:unhideWhenUsed/>
-    <w:rsid w:val="00B34D67"/>
-    <w:pPr>
-      <w:spacing w:after="0" w:line="240" w:lineRule="auto"/>
-    </w:pPr>
-    <w:rPr>
-      <w:sz w:val="20"/>
-      <w:szCs w:val="20"/>
-    </w:rPr>
-  </w:style>
-  <w:style w:type="character" w:customStyle="1" w:styleId="FootnoteTextChar">
-    <w:name w:val="Footnote Text Char"/>
-    <w:basedOn w:val="DefaultParagraphFont"/>
-    <w:link w:val="FootnoteText"/>
-    <w:uiPriority w:val="99"/>
-    <w:semiHidden/>
-    <w:rsid w:val="00B34D67"/>
-    <w:rPr>
-      <w:sz w:val="20"/>
-      <w:szCs w:val="20"/>
-    </w:rPr>
-  </w:style>
-  <w:style w:type="character" w:styleId="FootnoteReference">
-    <w:name w:val="footnote reference"/>
-    <w:basedOn w:val="DefaultParagraphFont"/>
-    <w:uiPriority w:val="99"/>
-    <w:semiHidden/>
-    <w:unhideWhenUsed/>
-    <w:rsid w:val="00B34D67"/>
-    <w:rPr>
-      <w:vertAlign w:val="superscript"/>
-    </w:rPr>
-  </w:style>
-  <w:style w:type="paragraph" w:styleId="Header">
-    <w:name w:val="header"/>
-    <w:basedOn w:val="Normal"/>
-    <w:link w:val="HeaderChar"/>
-    <w:uiPriority w:val="99"/>
-    <w:unhideWhenUsed/>
-    <w:rsid w:val="00B34D67"/>
-    <w:pPr>
-      <w:tabs>
-        <w:tab w:val="center" w:pos="4680"/>
-        <w:tab w:val="right" w:pos="9360"/>
-      </w:tabs>
-      <w:spacing w:after="0" w:line="240" w:lineRule="auto"/>
-    </w:pPr>
-  </w:style>
-  <w:style w:type="character" w:customStyle="1" w:styleId="HeaderChar">
-    <w:name w:val="Header Char"/>
-    <w:basedOn w:val="DefaultParagraphFont"/>
-    <w:link w:val="Header"/>
-    <w:uiPriority w:val="99"/>
-    <w:rsid w:val="00B34D67"/>
-  </w:style>
-  <w:style w:type="paragraph" w:styleId="Footer">
-    <w:name w:val="footer"/>
-    <w:basedOn w:val="Normal"/>
-    <w:link w:val="FooterChar"/>
-    <w:uiPriority w:val="99"/>
-    <w:unhideWhenUsed/>
-    <w:rsid w:val="00B34D67"/>
-    <w:pPr>
-      <w:tabs>
-        <w:tab w:val="center" w:pos="4680"/>
-        <w:tab w:val="right" w:pos="9360"/>
-      </w:tabs>
-      <w:spacing w:after="0" w:line="240" w:lineRule="auto"/>
-    </w:pPr>
-  </w:style>
-  <w:style w:type="character" w:customStyle="1" w:styleId="FooterChar">
-    <w:name w:val="Footer Char"/>
-    <w:basedOn w:val="DefaultParagraphFont"/>
-    <w:link w:val="Footer"/>
-    <w:uiPriority w:val="99"/>
-    <w:rsid w:val="00B34D67"/>
-  </w:style>
-  <w:style w:type="paragraph" w:styleId="BalloonText">
-    <w:name w:val="Balloon Text"/>
-    <w:basedOn w:val="Normal"/>
-    <w:link w:val="BalloonTextChar"/>
-    <w:uiPriority w:val="99"/>
-    <w:semiHidden/>
-    <w:unhideWhenUsed/>
-    <w:rsid w:val="00B34D67"/>
-    <w:pPr>
-      <w:spacing w:after="0" w:line="240" w:lineRule="auto"/>
-    </w:pPr>
-    <w:rPr>
-      <w:rFonts w:ascii="Tahoma" w:hAnsi="Tahoma" w:cs="Tahoma"/>
-      <w:sz w:val="16"/>
-      <w:szCs w:val="16"/>
-    </w:rPr>
-  </w:style>
-  <w:style w:type="character" w:customStyle="1" w:styleId="BalloonTextChar">
-    <w:name w:val="Balloon Text Char"/>
-    <w:basedOn w:val="DefaultParagraphFont"/>
-    <w:link w:val="BalloonText"/>
-    <w:uiPriority w:val="99"/>
-    <w:semiHidden/>
-    <w:rsid w:val="00B34D67"/>
-    <w:rPr>
-      <w:rFonts w:ascii="Tahoma" w:hAnsi="Tahoma" w:cs="Tahoma"/>
-      <w:sz w:val="16"/>
-      <w:szCs w:val="16"/>
-    </w:rPr>
-  </w:style>
-  <w:style w:type="paragraph" w:styleId="EndnoteText">
-    <w:name w:val="endnote text"/>
-    <w:basedOn w:val="Normal"/>
-    <w:link w:val="EndnoteTextChar"/>
-    <w:uiPriority w:val="99"/>
-    <w:semiHidden/>
-    <w:unhideWhenUsed/>
-    <w:rsid w:val="00B34D67"/>
-    <w:pPr>
-      <w:spacing w:after="0" w:line="240" w:lineRule="auto"/>
-    </w:pPr>
-    <w:rPr>
-      <w:sz w:val="20"/>
-      <w:szCs w:val="20"/>
-    </w:rPr>
-  </w:style>
-  <w:style w:type="character" w:customStyle="1" w:styleId="EndnoteTextChar">
-    <w:name w:val="Endnote Text Char"/>
-    <w:basedOn w:val="DefaultParagraphFont"/>
-    <w:link w:val="EndnoteText"/>
-    <w:uiPriority w:val="99"/>
-    <w:semiHidden/>
-    <w:rsid w:val="00B34D67"/>
-    <w:rPr>
-      <w:sz w:val="20"/>
-      <w:szCs w:val="20"/>
-    </w:rPr>
-  </w:style>
-  <w:style w:type="character" w:styleId="EndnoteReference">
-    <w:name w:val="endnote reference"/>
-    <w:basedOn w:val="DefaultParagraphFont"/>
-    <w:uiPriority w:val="99"/>
-    <w:semiHidden/>
-    <w:unhideWhenUsed/>
-    <w:rsid w:val="00B34D67"/>
-    <w:rPr>
-      <w:vertAlign w:val="superscript"/>
-    </w:rPr>
-  </w:style>
-</w:styles>
-</file>
-
-<file path=word/stylesWithEffects.xml><?xml version="1.0" encoding="utf-8"?>
-<w:styles xmlns:wpc="http://schemas.microsoft.com/office/word/2010/wordprocessingCanvas" xmlns:mc="http://schemas.openxmlformats.org/markup-compatibility/2006" xmlns:o="urn:schemas-microsoft-com:office:office" xmlns:r="http://schemas.openxmlformats.org/officeDocument/2006/relationships" xmlns:m="http://schemas.openxmlformats.org/officeDocument/2006/math" xmlns:v="urn:schemas-microsoft-com:vml" xmlns:wp14="http://schemas.microsoft.com/office/word/2010/wordprocessingDrawing" xmlns:wp="http://schemas.openxmlformats.org/drawingml/2006/wordprocessingDrawing" xmlns:w10="urn:schemas-microsoft-com:office:word" xmlns:w="http://schemas.openxmlformats.org/wordprocessingml/2006/main" xmlns:w14="http://schemas.microsoft.com/office/word/2010/wordml" xmlns:wpg="http://schemas.microsoft.com/office/word/2010/wordprocessingGroup" xmlns:wpi="http://schemas.microsoft.com/office/word/2010/wordprocessingInk" xmlns:wne="http://schemas.microsoft.com/office/word/2006/wordml" xmlns:wps="http://schemas.microsoft.com/office/word/2010/wordprocessingShape" mc:Ignorable="w14 wp14">
-  <w:docDefaults>
-    <w:rPrDefault>
-      <w:rPr>
-        <w:rFonts w:asciiTheme="minorHAnsi" w:eastAsiaTheme="minorHAnsi" w:hAnsiTheme="minorHAnsi" w:cstheme="minorBidi"/>
-        <w:sz w:val="22"/>
-        <w:szCs w:val="22"/>
-        <w:lang w:val="en-US" w:eastAsia="en-US" w:bidi="ar-SA"/>
-      </w:rPr>
-    </w:rPrDefault>
-    <w:pPrDefault>
-      <w:pPr>
-        <w:spacing w:after="200" w:line="276" w:lineRule="auto"/>
-      </w:pPr>
-    </w:pPrDefault>
-  </w:docDefaults>
-  <w:latentStyles w:defLockedState="0" w:defUIPriority="99" w:defSemiHidden="1" w:defUnhideWhenUsed="1" w:defQFormat="0" w:count="267">
-    <w:lsdException w:name="Normal" w:semiHidden="0" w:uiPriority="0" w:unhideWhenUsed="0" w:qFormat="1"/>
-    <w:lsdException w:name="heading 1" w:semiHidden="0" w:uiPriority="9" w:unhideWhenUsed="0" w:qFormat="1"/>
-    <w:lsdException w:name="heading 2" w:uiPriority="9" w:qFormat="1"/>
-    <w:lsdException w:name="heading 3" w:uiPriority="9" w:qFormat="1"/>
-    <w:lsdException w:name="heading 4" w:uiPriority="9" w:qFormat="1"/>
-    <w:lsdException w:name="heading 5" w:uiPriority="9" w:qFormat="1"/>
-    <w:lsdException w:name="heading 6" w:uiPriority="9" w:qFormat="1"/>
-    <w:lsdException w:name="heading 7" w:uiPriority="9" w:qFormat="1"/>
-    <w:lsdException w:name="heading 8" w:uiPriority="9" w:qFormat="1"/>
-    <w:lsdException w:name="heading 9" w:uiPriority="9" w:qFormat="1"/>
-    <w:lsdException w:name="toc 1" w:uiPriority="39"/>
-    <w:lsdException w:name="toc 2" w:uiPriority="39"/>
-    <w:lsdException w:name="toc 3" w:uiPriority="39"/>
-    <w:lsdException w:name="toc 4" w:uiPriority="39"/>
-    <w:lsdException w:name="toc 5" w:uiPriority="39"/>
-    <w:lsdException w:name="toc 6" w:uiPriority="39"/>
-    <w:lsdException w:name="toc 7" w:uiPriority="39"/>
-    <w:lsdException w:name="toc 8" w:uiPriority="39"/>
-    <w:lsdException w:name="toc 9" w:uiPriority="39"/>
-    <w:lsdException w:name="caption" w:uiPriority="35" w:qFormat="1"/>
-    <w:lsdException w:name="Title" w:semiHidden="0" w:uiPriority="10" w:unhideWhenUsed="0" w:qFormat="1"/>
-    <w:lsdException w:name="Default Paragraph Font" w:uiPriority="1"/>
-    <w:lsdException w:name="Subtitle" w:semiHidden="0" w:uiPriority="11" w:unhideWhenUsed="0" w:qFormat="1"/>
-    <w:lsdException w:name="Strong" w:semiHidden="0" w:uiPriority="22" w:unhideWhenUsed="0" w:qFormat="1"/>
-    <w:lsdException w:name="Emphasis" w:semiHidden="0" w:uiPriority="20" w:unhideWhenUsed="0" w:qFormat="1"/>
-    <w:lsdException w:name="Table Grid" w:semiHidden="0" w:uiPriority="59" w:unhideWhenUsed="0"/>
-    <w:lsdException w:name="Placeholder Text" w:unhideWhenUsed="0"/>
-    <w:lsdException w:name="No Spacing" w:semiHidden="0" w:uiPriority="1" w:unhideWhenUsed="0" w:qFormat="1"/>
-    <w:lsdException w:name="Light Shading" w:semiHidden="0" w:uiPriority="60" w:unhideWhenUsed="0"/>
-    <w:lsdException w:name="Light List" w:semiHidden="0" w:uiPriority="61" w:unhideWhenUsed="0"/>
-    <w:lsdException w:name="Light Grid" w:semiHidden="0" w:uiPriority="62" w:unhideWhenUsed="0"/>
-    <w:lsdException w:name="Medium Shading 1" w:semiHidden="0" w:uiPriority="63" w:unhideWhenUsed="0"/>
-    <w:lsdException w:name="Medium Shading 2" w:semiHidden="0" w:uiPriority="64" w:unhideWhenUsed="0"/>
-    <w:lsdException w:name="Medium List 1" w:semiHidden="0" w:uiPriority="65" w:unhideWhenUsed="0"/>
-    <w:lsdException w:name="Medium List 2" w:semiHidden="0" w:uiPriority="66" w:unhideWhenUsed="0"/>
-    <w:lsdException w:name="Medium Grid 1" w:semiHidden="0" w:uiPriority="67" w:unhideWhenUsed="0"/>
-    <w:lsdException w:name="Medium Grid 2" w:semiHidden="0" w:uiPriority="68" w:unhideWhenUsed="0"/>
-    <w:lsdException w:name="Medium Grid 3" w:semiHidden="0" w:uiPriority="69" w:unhideWhenUsed="0"/>
-    <w:lsdException w:name="Dark List" w:semiHidden="0" w:uiPriority="70" w:unhideWhenUsed="0"/>
-    <w:lsdException w:name="Colorful Shading" w:semiHidden="0" w:uiPriority="71" w:unhideWhenUsed="0"/>
-    <w:lsdException w:name="Colorful List" w:semiHidden="0" w:uiPriority="72" w:unhideWhenUsed="0"/>
-    <w:lsdException w:name="Colorful Grid" w:semiHidden="0" w:uiPriority="73" w:unhideWhenUsed="0"/>
-    <w:lsdException w:name="Light Shading Accent 1" w:semiHidden="0" w:uiPriority="60" w:unhideWhenUsed="0"/>
-    <w:lsdException w:name="Light List Accent 1" w:semiHidden="0" w:uiPriority="61" w:unhideWhenUsed="0"/>
-    <w:lsdException w:name="Light Grid Accent 1" w:semiHidden="0" w:uiPriority="62" w:unhideWhenUsed="0"/>
-    <w:lsdException w:name="Medium Shading 1 Accent 1" w:semiHidden="0" w:uiPriority="63" w:unhideWhenUsed="0"/>
-    <w:lsdException w:name="Medium Shading 2 Accent 1" w:semiHidden="0" w:uiPriority="64" w:unhideWhenUsed="0"/>
-    <w:lsdException w:name="Medium List 1 Accent 1" w:semiHidden="0" w:uiPriority="65" w:unhideWhenUsed="0"/>
-    <w:lsdException w:name="Revision" w:unhideWhenUsed="0"/>
-    <w:lsdException w:name="List Paragraph" w:semiHidden="0" w:uiPriority="34" w:unhideWhenUsed="0" w:qFormat="1"/>
-    <w:lsdException w:name="Quote" w:semiHidden="0" w:uiPriority="29" w:unhideWhenUsed="0" w:qFormat="1"/>
-    <w:lsdException w:name="Intense Quote" w:semiHidden="0" w:uiPriority="30" w:unhideWhenUsed="0" w:qFormat="1"/>
-    <w:lsdException w:name="Medium List 2 Accent 1" w:semiHidden="0" w:uiPriority="66" w:unhideWhenUsed="0"/>
-    <w:lsdException w:name="Medium Grid 1 Accent 1" w:semiHidden="0" w:uiPriority="67" w:unhideWhenUsed="0"/>
-    <w:lsdException w:name="Medium Grid 2 Accent 1" w:semiHidden="0" w:uiPriority="68" w:unhideWhenUsed="0"/>
-    <w:lsdException w:name="Medium Grid 3 Accent 1" w:semiHidden="0" w:uiPriority="69" w:unhideWhenUsed="0"/>
-    <w:lsdException w:name="Dark List Accent 1" w:semiHidden="0" w:uiPriority="70" w:unhideWhenUsed="0"/>
-    <w:lsdException w:name="Colorful Shading Accent 1" w:semiHidden="0" w:uiPriority="71" w:unhideWhenUsed="0"/>
-    <w:lsdException w:name="Colorful List Accent 1" w:semiHidden="0" w:uiPriority="72" w:unhideWhenUsed="0"/>
-    <w:lsdException w:name="Colorful Grid Accent 1" w:semiHidden="0" w:uiPriority="73" w:unhideWhenUsed="0"/>
-    <w:lsdException w:name="Light Shading Accent 2" w:semiHidden="0" w:uiPriority="60" w:unhideWhenUsed="0"/>
-    <w:lsdException w:name="Light List Accent 2" w:semiHidden="0" w:uiPriority="61" w:unhideWhenUsed="0"/>
-    <w:lsdException w:name="Light Grid Accent 2" w:semiHidden="0" w:uiPriority="62" w:unhideWhenUsed="0"/>
-    <w:lsdException w:name="Medium Shading 1 Accent 2" w:semiHidden="0" w:uiPriority="63" w:unhideWhenUsed="0"/>
-    <w:lsdException w:name="Medium Shading 2 Accent 2" w:semiHidden="0" w:uiPriority="64" w:unhideWhenUsed="0"/>
-    <w:lsdException w:name="Medium List 1 Accent 2" w:semiHidden="0" w:uiPriority="65" w:unhideWhenUsed="0"/>
-    <w:lsdException w:name="Medium List 2 Accent 2" w:semiHidden="0" w:uiPriority="66" w:unhideWhenUsed="0"/>
-    <w:lsdException w:name="Medium Grid 1 Accent 2" w:semiHidden="0" w:uiPriority="67" w:unhideWhenUsed="0"/>
-    <w:lsdException w:name="Medium Grid 2 Accent 2" w:semiHidden="0" w:uiPriority="68" w:unhideWhenUsed="0"/>
-    <w:lsdException w:name="Medium Grid 3 Accent 2" w:semiHidden="0" w:uiPriority="69" w:unhideWhenUsed="0"/>
-    <w:lsdException w:name="Dark List Accent 2" w:semiHidden="0" w:uiPriority="70" w:unhideWhenUsed="0"/>
-    <w:lsdException w:name="Colorful Shading Accent 2" w:semiHidden="0" w:uiPriority="71" w:unhideWhenUsed="0"/>
-    <w:lsdException w:name="Colorful List Accent 2" w:semiHidden="0" w:uiPriority="72" w:unhideWhenUsed="0"/>
-    <w:lsdException w:name="Colorful Grid Accent 2" w:semiHidden="0" w:uiPriority="73" w:unhideWhenUsed="0"/>
-    <w:lsdException w:name="Light Shading Accent 3" w:semiHidden="0" w:uiPriority="60" w:unhideWhenUsed="0"/>
-    <w:lsdException w:name="Light List Accent 3" w:semiHidden="0" w:uiPriority="61" w:unhideWhenUsed="0"/>
-    <w:lsdException w:name="Light Grid Accent 3" w:semiHidden="0" w:uiPriority="62" w:unhideWhenUsed="0"/>
-    <w:lsdException w:name="Medium Shading 1 Accent 3" w:semiHidden="0" w:uiPriority="63" w:unhideWhenUsed="0"/>
-    <w:lsdException w:name="Medium Shading 2 Accent 3" w:semiHidden="0" w:uiPriority="64" w:unhideWhenUsed="0"/>
-    <w:lsdException w:name="Medium List 1 Accent 3" w:semiHidden="0" w:uiPriority="65" w:unhideWhenUsed="0"/>
-    <w:lsdException w:name="Medium List 2 Accent 3" w:semiHidden="0" w:uiPriority="66" w:unhideWhenUsed="0"/>
-    <w:lsdException w:name="Medium Grid 1 Accent 3" w:semiHidden="0" w:uiPriority="67" w:unhideWhenUsed="0"/>
-    <w:lsdException w:name="Medium Grid 2 Accent 3" w:semiHidden="0" w:uiPriority="68" w:unhideWhenUsed="0"/>
-    <w:lsdException w:name="Medium Grid 3 Accent 3" w:semiHidden="0" w:uiPriority="69" w:unhideWhenUsed="0"/>
-    <w:lsdException w:name="Dark List Accent 3" w:semiHidden="0" w:uiPriority="70" w:unhideWhenUsed="0"/>
-    <w:lsdException w:name="Colorful Shading Accent 3" w:semiHidden="0" w:uiPriority="71" w:unhideWhenUsed="0"/>
-    <w:lsdException w:name="Colorful List Accent 3" w:semiHidden="0" w:uiPriority="72" w:unhideWhenUsed="0"/>
-    <w:lsdException w:name="Colorful Grid Accent 3" w:semiHidden="0" w:uiPriority="73" w:unhideWhenUsed="0"/>
-    <w:lsdException w:name="Light Shading Accent 4" w:semiHidden="0" w:uiPriority="60" w:unhideWhenUsed="0"/>
-    <w:lsdException w:name="Light List Accent 4" w:semiHidden="0" w:uiPriority="61" w:unhideWhenUsed="0"/>
-    <w:lsdException w:name="Light Grid Accent 4" w:semiHidden="0" w:uiPriority="62" w:unhideWhenUsed="0"/>
-    <w:lsdException w:name="Medium Shading 1 Accent 4" w:semiHidden="0" w:uiPriority="63" w:unhideWhenUsed="0"/>
-    <w:lsdException w:name="Medium Shading 2 Accent 4" w:semiHidden="0" w:uiPriority="64" w:unhideWhenUsed="0"/>
-    <w:lsdException w:name="Medium List 1 Accent 4" w:semiHidden="0" w:uiPriority="65" w:unhideWhenUsed="0"/>
-    <w:lsdException w:name="Medium List 2 Accent 4" w:semiHidden="0" w:uiPriority="66" w:unhideWhenUsed="0"/>
-    <w:lsdException w:name="Medium Grid 1 Accent 4" w:semiHidden="0" w:uiPriority="67" w:unhideWhenUsed="0"/>
-    <w:lsdException w:name="Medium Grid 2 Accent 4" w:semiHidden="0" w:uiPriority="68" w:unhideWhenUsed="0"/>
-    <w:lsdException w:name="Medium Grid 3 Accent 4" w:semiHidden="0" w:uiPriority="69" w:unhideWhenUsed="0"/>
-    <w:lsdException w:name="Dark List Accent 4" w:semiHidden="0" w:uiPriority="70" w:unhideWhenUsed="0"/>
-    <w:lsdException w:name="Colorful Shading Accent 4" w:semiHidden="0" w:uiPriority="71" w:unhideWhenUsed="0"/>
-    <w:lsdException w:name="Colorful List Accent 4" w:semiHidden="0" w:uiPriority="72" w:unhideWhenUsed="0"/>
-    <w:lsdException w:name="Colorful Grid Accent 4" w:semiHidden="0" w:uiPriority="73" w:unhideWhenUsed="0"/>
-    <w:lsdException w:name="Light Shading Accent 5" w:semiHidden="0" w:uiPriority="60" w:unhideWhenUsed="0"/>
-    <w:lsdException w:name="Light List Accent 5" w:semiHidden="0" w:uiPriority="61" w:unhideWhenUsed="0"/>
-    <w:lsdException w:name="Light Grid Accent 5" w:semiHidden="0" w:uiPriority="62" w:unhideWhenUsed="0"/>
-    <w:lsdException w:name="Medium Shading 1 Accent 5" w:semiHidden="0" w:uiPriority="63" w:unhideWhenUsed="0"/>
-    <w:lsdException w:name="Medium Shading 2 Accent 5" w:semiHidden="0" w:uiPriority="64" w:unhideWhenUsed="0"/>
-    <w:lsdException w:name="Medium List 1 Accent 5" w:semiHidden="0" w:uiPriority="65" w:unhideWhenUsed="0"/>
-    <w:lsdException w:name="Medium List 2 Accent 5" w:semiHidden="0" w:uiPriority="66" w:unhideWhenUsed="0"/>
-    <w:lsdException w:name="Medium Grid 1 Accent 5" w:semiHidden="0" w:uiPriority="67" w:unhideWhenUsed="0"/>
-    <w:lsdException w:name="Medium Grid 2 Accent 5" w:semiHidden="0" w:uiPriority="68" w:unhideWhenUsed="0"/>
-    <w:lsdException w:name="Medium Grid 3 Accent 5" w:semiHidden="0" w:uiPriority="69" w:unhideWhenUsed="0"/>
-    <w:lsdException w:name="Dark List Accent 5" w:semiHidden="0" w:uiPriority="70" w:unhideWhenUsed="0"/>
-    <w:lsdException w:name="Colorful Shading Accent 5" w:semiHidden="0" w:uiPriority="71" w:unhideWhenUsed="0"/>
-    <w:lsdException w:name="Colorful List Accent 5" w:semiHidden="0" w:uiPriority="72" w:unhideWhenUsed="0"/>
-    <w:lsdException w:name="Colorful Grid Accent 5" w:semiHidden="0" w:uiPriority="73" w:unhideWhenUsed="0"/>
-    <w:lsdException w:name="Light Shading Accent 6" w:semiHidden="0" w:uiPriority="60" w:unhideWhenUsed="0"/>
-    <w:lsdException w:name="Light List Accent 6" w:semiHidden="0" w:uiPriority="61" w:unhideWhenUsed="0"/>
-    <w:lsdException w:name="Light Grid Accent 6" w:semiHidden="0" w:uiPriority="62" w:unhideWhenUsed="0"/>
-    <w:lsdException w:name="Medium Shading 1 Accent 6" w:semiHidden="0" w:uiPriority="63" w:unhideWhenUsed="0"/>
-    <w:lsdException w:name="Medium Shading 2 Accent 6" w:semiHidden="0" w:uiPriority="64" w:unhideWhenUsed="0"/>
-    <w:lsdException w:name="Medium List 1 Accent 6" w:semiHidden="0" w:uiPriority="65" w:unhideWhenUsed="0"/>
-    <w:lsdException w:name="Medium List 2 Accent 6" w:semiHidden="0" w:uiPriority="66" w:unhideWhenUsed="0"/>
-    <w:lsdException w:name="Medium Grid 1 Accent 6" w:semiHidden="0" w:uiPriority="67" w:unhideWhenUsed="0"/>
-    <w:lsdException w:name="Medium Grid 2 Accent 6" w:semiHidden="0" w:uiPriority="68" w:unhideWhenUsed="0"/>
-    <w:lsdException w:name="Medium Grid 3 Accent 6" w:semiHidden="0" w:uiPriority="69" w:unhideWhenUsed="0"/>
-    <w:lsdException w:name="Dark List Accent 6" w:semiHidden="0" w:uiPriority="70" w:unhideWhenUsed="0"/>
-    <w:lsdException w:name="Colorful Shading Accent 6" w:semiHidden="0" w:uiPriority="71" w:unhideWhenUsed="0"/>
-    <w:lsdException w:name="Colorful List Accent 6" w:semiHidden="0" w:uiPriority="72" w:unhideWhenUsed="0"/>
-    <w:lsdException w:name="Colorful Grid Accent 6" w:semiHidden="0" w:uiPriority="73" w:unhideWhenUsed="0"/>
-    <w:lsdException w:name="Subtle Emphasis" w:semiHidden="0" w:uiPriority="19" w:unhideWhenUsed="0" w:qFormat="1"/>
-    <w:lsdException w:name="Intense Emphasis" w:semiHidden="0" w:uiPriority="21" w:unhideWhenUsed="0" w:qFormat="1"/>
-    <w:lsdException w:name="Subtle Reference" w:semiHidden="0" w:uiPriority="31" w:unhideWhenUsed="0" w:qFormat="1"/>
-    <w:lsdException w:name="Intense Reference" w:semiHidden="0" w:uiPriority="32" w:unhideWhenUsed="0" w:qFormat="1"/>
-    <w:lsdException w:name="Book Title" w:semiHidden="0" w:uiPriority="33" w:unhideWhenUsed="0" w:qFormat="1"/>
-    <w:lsdException w:name="Bibliography" w:uiPriority="37"/>
-    <w:lsdException w:name="TOC Heading" w:uiPriority="39" w:qFormat="1"/>
+  <w:latentStyles w:defLockedState="0" w:defUIPriority="99" w:defSemiHidden="0" w:defUnhideWhenUsed="0" w:defQFormat="0" w:count="371">
+    <w:lsdException w:name="Normal" w:uiPriority="0" w:qFormat="1"/>
+    <w:lsdException w:name="heading 1" w:uiPriority="9" w:qFormat="1"/>
+    <w:lsdException w:name="heading 2" w:semiHidden="1" w:uiPriority="9" w:unhideWhenUsed="1" w:qFormat="1"/>
+    <w:lsdException w:name="heading 3" w:semiHidden="1" w:uiPriority="9" w:unhideWhenUsed="1" w:qFormat="1"/>
+    <w:lsdException w:name="heading 4" w:semiHidden="1" w:uiPriority="9" w:unhideWhenUsed="1" w:qFormat="1"/>
+    <w:lsdException w:name="heading 5" w:semiHidden="1" w:uiPriority="9" w:unhideWhenUsed="1" w:qFormat="1"/>
+    <w:lsdException w:name="heading 6" w:semiHidden="1" w:uiPriority="9" w:unhideWhenUsed="1" w:qFormat="1"/>
+    <w:lsdException w:name="heading 7" w:semiHidden="1" w:uiPriority="9" w:unhideWhenUsed="1" w:qFormat="1"/>
+    <w:lsdException w:name="heading 8" w:semiHidden="1" w:uiPriority="9" w:unhideWhenUsed="1" w:qFormat="1"/>
+    <w:lsdException w:name="heading 9" w:semiHidden="1" w:uiPriority="9" w:unhideWhenUsed="1" w:qFormat="1"/>
+    <w:lsdException w:name="index 1" w:semiHidden="1" w:unhideWhenUsed="1"/>
+    <w:lsdException w:name="index 2" w:semiHidden="1" w:unhideWhenUsed="1"/>
+    <w:lsdException w:name="index 3" w:semiHidden="1" w:unhideWhenUsed="1"/>
+    <w:lsdException w:name="index 4" w:semiHidden="1" w:unhideWhenUsed="1"/>
+    <w:lsdException w:name="index 5" w:semiHidden="1" w:unhideWhenUsed="1"/>
+    <w:lsdException w:name="index 6" w:semiHidden="1" w:unhideWhenUsed="1"/>
+    <w:lsdException w:name="index 7" w:semiHidden="1" w:unhideWhenUsed="1"/>
+    <w:lsdException w:name="index 8" w:semiHidden="1" w:unhideWhenUsed="1"/>
+    <w:lsdException w:name="index 9" w:semiHidden="1" w:unhideWhenUsed="1"/>
+    <w:lsdException w:name="toc 1" w:semiHidden="1" w:uiPriority="39" w:unhideWhenUsed="1"/>
+    <w:lsdException w:name="toc 2" w:semiHidden="1" w:uiPriority="39" w:unhideWhenUsed="1"/>
+    <w:lsdException w:name="toc 3" w:semiHidden="1" w:uiPriority="39" w:unhideWhenUsed="1"/>
+    <w:lsdException w:name="toc 4" w:semiHidden="1" w:uiPriority="39" w:unhideWhenUsed="1"/>
+    <w:lsdException w:name="toc 5" w:semiHidden="1" w:uiPriority="39" w:unhideWhenUsed="1"/>
+    <w:lsdException w:name="toc 6" w:semiHidden="1" w:uiPriority="39" w:unhideWhenUsed="1"/>
+    <w:lsdException w:name="toc 7" w:semiHidden="1" w:uiPriority="39" w:unhideWhenUsed="1"/>
+    <w:lsdException w:name="toc 8" w:semiHidden="1" w:uiPriority="39" w:unhideWhenUsed="1"/>
+    <w:lsdException w:name="toc 9" w:semiHidden="1" w:uiPriority="39" w:unhideWhenUsed="1"/>
+    <w:lsdException w:name="Normal Indent" w:semiHidden="1" w:unhideWhenUsed="1"/>
+    <w:lsdException w:name="footnote text" w:semiHidden="1" w:unhideWhenUsed="1"/>
+    <w:lsdException w:name="annotation text" w:semiHidden="1" w:unhideWhenUsed="1"/>
+    <w:lsdException w:name="header" w:semiHidden="1" w:unhideWhenUsed="1"/>
+    <w:lsdException w:name="footer" w:semiHidden="1" w:unhideWhenUsed="1"/>
+    <w:lsdException w:name="index heading" w:semiHidden="1" w:unhideWhenUsed="1"/>
+    <w:lsdException w:name="caption" w:semiHidden="1" w:uiPriority="35" w:unhideWhenUsed="1" w:qFormat="1"/>
+    <w:lsdException w:name="table of figures" w:semiHidden="1" w:unhideWhenUsed="1"/>
+    <w:lsdException w:name="envelope address" w:semiHidden="1" w:unhideWhenUsed="1"/>
+    <w:lsdException w:name="envelope return" w:semiHidden="1" w:unhideWhenUsed="1"/>
+    <w:lsdException w:name="footnote reference" w:semiHidden="1" w:unhideWhenUsed="1"/>
+    <w:lsdException w:name="annotation reference" w:semiHidden="1" w:unhideWhenUsed="1"/>
+    <w:lsdException w:name="line number" w:semiHidden="1" w:unhideWhenUsed="1"/>
+    <w:lsdException w:name="page number" w:semiHidden="1" w:unhideWhenUsed="1"/>
+    <w:lsdException w:name="endnote reference" w:semiHidden="1" w:unhideWhenUsed="1"/>
+    <w:lsdException w:name="endnote text" w:semiHidden="1" w:unhideWhenUsed="1"/>
+    <w:lsdException w:name="table of authorities" w:semiHidden="1" w:unhideWhenUsed="1"/>
+    <w:lsdException w:name="macro" w:semiHidden="1" w:unhideWhenUsed="1"/>
+    <w:lsdException w:name="toa heading" w:semiHidden="1" w:unhideWhenUsed="1"/>
+    <w:lsdException w:name="List" w:semiHidden="1" w:unhideWhenUsed="1"/>
+    <w:lsdException w:name="List Bullet" w:semiHidden="1" w:unhideWhenUsed="1"/>
+    <w:lsdException w:name="List Number" w:semiHidden="1" w:unhideWhenUsed="1"/>
+    <w:lsdException w:name="List 2" w:semiHidden="1" w:unhideWhenUsed="1"/>
+    <w:lsdException w:name="List 3" w:semiHidden="1" w:unhideWhenUsed="1"/>
+    <w:lsdException w:name="List 4" w:semiHidden="1" w:unhideWhenUsed="1"/>
+    <w:lsdException w:name="List 5" w:semiHidden="1" w:unhideWhenUsed="1"/>
+    <w:lsdException w:name="List Bullet 2" w:semiHidden="1" w:unhideWhenUsed="1"/>
+    <w:lsdException w:name="List Bullet 3" w:semiHidden="1" w:unhideWhenUsed="1"/>
+    <w:lsdException w:name="List Bullet 4" w:semiHidden="1" w:unhideWhenUsed="1"/>
+    <w:lsdException w:name="List Bullet 5" w:semiHidden="1" w:unhideWhenUsed="1"/>
+    <w:lsdException w:name="List Number 2" w:semiHidden="1" w:unhideWhenUsed="1"/>
+    <w:lsdException w:name="List Number 3" w:semiHidden="1" w:unhideWhenUsed="1"/>
+    <w:lsdException w:name="List Number 4" w:semiHidden="1" w:unhideWhenUsed="1"/>
+    <w:lsdException w:name="List Number 5" w:semiHidden="1" w:unhideWhenUsed="1"/>
+    <w:lsdException w:name="Title" w:uiPriority="10" w:qFormat="1"/>
+    <w:lsdException w:name="Closing" w:semiHidden="1" w:unhideWhenUsed="1"/>
+    <w:lsdException w:name="Signature" w:semiHidden="1" w:unhideWhenUsed="1"/>
+    <w:lsdException w:name="Default Paragraph Font" w:semiHidden="1" w:uiPriority="1" w:unhideWhenUsed="1"/>
+    <w:lsdException w:name="Body Text" w:semiHidden="1" w:unhideWhenUsed="1"/>
+    <w:lsdException w:name="Body Text Indent" w:semiHidden="1" w:unhideWhenUsed="1"/>
+    <w:lsdException w:name="List Continue" w:semiHidden="1" w:unhideWhenUsed="1"/>
+    <w:lsdException w:name="List Continue 2" w:semiHidden="1" w:unhideWhenUsed="1"/>
+    <w:lsdException w:name="List Continue 3" w:semiHidden="1" w:unhideWhenUsed="1"/>
+    <w:lsdException w:name="List Continue 4" w:semiHidden="1" w:unhideWhenUsed="1"/>
+    <w:lsdException w:name="List Continue 5" w:semiHidden="1" w:unhideWhenUsed="1"/>
+    <w:lsdException w:name="Message Header" w:semiHidden="1" w:unhideWhenUsed="1"/>
+    <w:lsdException w:name="Subtitle" w:uiPriority="11" w:qFormat="1"/>
+    <w:lsdException w:name="Salutation" w:semiHidden="1" w:unhideWhenUsed="1"/>
+    <w:lsdException w:name="Date" w:semiHidden="1" w:unhideWhenUsed="1"/>
+    <w:lsdException w:name="Body Text First Indent" w:semiHidden="1" w:unhideWhenUsed="1"/>
+    <w:lsdException w:name="Body Text First Indent 2" w:semiHidden="1" w:unhideWhenUsed="1"/>
+    <w:lsdException w:name="Note Heading" w:semiHidden="1" w:unhideWhenUsed="1"/>
+    <w:lsdException w:name="Body Text 2" w:semiHidden="1" w:unhideWhenUsed="1"/>
+    <w:lsdException w:name="Body Text 3" w:semiHidden="1" w:unhideWhenUsed="1"/>
+    <w:lsdException w:name="Body Text Indent 2" w:semiHidden="1" w:unhideWhenUsed="1"/>
+    <w:lsdException w:name="Body Text Indent 3" w:semiHidden="1" w:unhideWhenUsed="1"/>
+    <w:lsdException w:name="Block Text" w:semiHidden="1" w:unhideWhenUsed="1"/>
+    <w:lsdException w:name="Hyperlink" w:semiHidden="1" w:unhideWhenUsed="1"/>
+    <w:lsdException w:name="FollowedHyperlink" w:semiHidden="1" w:unhideWhenUsed="1"/>
+    <w:lsdException w:name="Strong" w:uiPriority="22" w:qFormat="1"/>
+    <w:lsdException w:name="Emphasis" w:uiPriority="20" w:qFormat="1"/>
+    <w:lsdException w:name="Document Map" w:semiHidden="1" w:unhideWhenUsed="1"/>
+    <w:lsdException w:name="Plain Text" w:semiHidden="1" w:unhideWhenUsed="1"/>
+    <w:lsdException w:name="E-mail Signature" w:semiHidden="1" w:unhideWhenUsed="1"/>
+    <w:lsdException w:name="HTML Top of Form" w:semiHidden="1" w:unhideWhenUsed="1"/>
+    <w:lsdException w:name="HTML Bottom of Form" w:semiHidden="1" w:unhideWhenUsed="1"/>
+    <w:lsdException w:name="Normal (Web)" w:semiHidden="1" w:unhideWhenUsed="1"/>
+    <w:lsdException w:name="HTML Acronym" w:semiHidden="1" w:unhideWhenUsed="1"/>
+    <w:lsdException w:name="HTML Address" w:semiHidden="1" w:unhideWhenUsed="1"/>
+    <w:lsdException w:name="HTML Cite" w:semiHidden="1" w:unhideWhenUsed="1"/>
+    <w:lsdException w:name="HTML Code" w:semiHidden="1" w:unhideWhenUsed="1"/>
+    <w:lsdException w:name="HTML Definition" w:semiHidden="1" w:unhideWhenUsed="1"/>
+    <w:lsdException w:name="HTML Keyboard" w:semiHidden="1" w:unhideWhenUsed="1"/>
+    <w:lsdException w:name="HTML Preformatted" w:semiHidden="1" w:unhideWhenUsed="1"/>
+    <w:lsdException w:name="HTML Sample" w:semiHidden="1" w:unhideWhenUsed="1"/>
+    <w:lsdException w:name="HTML Typewriter" w:semiHidden="1" w:unhideWhenUsed="1"/>
+    <w:lsdException w:name="HTML Variable" w:semiHidden="1" w:unhideWhenUsed="1"/>
+    <w:lsdException w:name="Normal Table" w:semiHidden="1" w:unhideWhenUsed="1"/>
+    <w:lsdException w:name="annotation subject" w:semiHidden="1" w:unhideWhenUsed="1"/>
+    <w:lsdException w:name="No List" w:semiHidden="1" w:unhideWhenUsed="1"/>
+    <w:lsdException w:name="Outline List 1" w:semiHidden="1" w:unhideWhenUsed="1"/>
+    <w:lsdException w:name="Outline List 2" w:semiHidden="1" w:unhideWhenUsed="1"/>
+    <w:lsdException w:name="Outline List 3" w:semiHidden="1" w:unhideWhenUsed="1"/>
+    <w:lsdException w:name="Table Simple 1" w:semiHidden="1" w:unhideWhenUsed="1"/>
+    <w:lsdException w:name="Table Simple 2" w:semiHidden="1" w:unhideWhenUsed="1"/>
+    <w:lsdException w:name="Table Simple 3" w:semiHidden="1" w:unhideWhenUsed="1"/>
+    <w:lsdException w:name="Table Classic 1" w:semiHidden="1" w:unhideWhenUsed="1"/>
+    <w:lsdException w:name="Table Classic 2" w:semiHidden="1" w:unhideWhenUsed="1"/>
+    <w:lsdException w:name="Table Classic 3" w:semiHidden="1" w:unhideWhenUsed="1"/>
+    <w:lsdException w:name="Table Classic 4" w:semiHidden="1" w:unhideWhenUsed="1"/>
+    <w:lsdException w:name="Table Colorful 1" w:semiHidden="1" w:unhideWhenUsed="1"/>
+    <w:lsdException w:name="Table Colorful 2" w:semiHidden="1" w:unhideWhenUsed="1"/>
+    <w:lsdException w:name="Table Colorful 3" w:semiHidden="1" w:unhideWhenUsed="1"/>
+    <w:lsdException w:name="Table Columns 1" w:semiHidden="1" w:unhideWhenUsed="1"/>
+    <w:lsdException w:name="Table Columns 2" w:semiHidden="1" w:unhideWhenUsed="1"/>
+    <w:lsdException w:name="Table Columns 3" w:semiHidden="1" w:unhideWhenUsed="1"/>
+    <w:lsdException w:name="Table Columns 4" w:semiHidden="1" w:unhideWhenUsed="1"/>
+    <w:lsdException w:name="Table Columns 5" w:semiHidden="1" w:unhideWhenUsed="1"/>
+    <w:lsdException w:name="Table Grid 1" w:semiHidden="1" w:unhideWhenUsed="1"/>
+    <w:lsdException w:name="Table Grid 2" w:semiHidden="1" w:unhideWhenUsed="1"/>
+    <w:lsdException w:name="Table Grid 3" w:semiHidden="1" w:unhideWhenUsed="1"/>
+    <w:lsdException w:name="Table Grid 4" w:semiHidden="1" w:unhideWhenUsed="1"/>
+    <w:lsdException w:name="Table Grid 5" w:semiHidden="1" w:unhideWhenUsed="1"/>
+    <w:lsdException w:name="Table Grid 6" w:semiHidden="1" w:unhideWhenUsed="1"/>
+    <w:lsdException w:name="Table Grid 7" w:semiHidden="1" w:unhideWhenUsed="1"/>
+    <w:lsdException w:name="Table Grid 8" w:semiHidden="1" w:unhideWhenUsed="1"/>
+    <w:lsdException w:name="Table List 1" w:semiHidden="1" w:unhideWhenUsed="1"/>
+    <w:lsdException w:name="Table List 2" w:semiHidden="1" w:unhideWhenUsed="1"/>
+    <w:lsdException w:name="Table List 3" w:semiHidden="1" w:unhideWhenUsed="1"/>
+    <w:lsdException w:name="Table List 4" w:semiHidden="1" w:unhideWhenUsed="1"/>
+    <w:lsdException w:name="Table List 5" w:semiHidden="1" w:unhideWhenUsed="1"/>
+    <w:lsdException w:name="Table List 6" w:semiHidden="1" w:unhideWhenUsed="1"/>
+    <w:lsdException w:name="Table List 7" w:semiHidden="1" w:unhideWhenUsed="1"/>
+    <w:lsdException w:name="Table List 8" w:semiHidden="1" w:unhideWhenUsed="1"/>
+    <w:lsdException w:name="Table 3D effects 1" w:semiHidden="1" w:unhideWhenUsed="1"/>
+    <w:lsdException w:name="Table 3D effects 2" w:semiHidden="1" w:unhideWhenUsed="1"/>
+    <w:lsdException w:name="Table 3D effects 3" w:semiHidden="1" w:unhideWhenUsed="1"/>
+    <w:lsdException w:name="Table Contemporary" w:semiHidden="1" w:unhideWhenUsed="1"/>
+    <w:lsdException w:name="Table Elegant" w:semiHidden="1" w:unhideWhenUsed="1"/>
+    <w:lsdException w:name="Table Professional" w:semiHidden="1" w:unhideWhenUsed="1"/>
+    <w:lsdException w:name="Table Subtle 1" w:semiHidden="1" w:unhideWhenUsed="1"/>
+    <w:lsdException w:name="Table Subtle 2" w:semiHidden="1" w:unhideWhenUsed="1"/>
+    <w:lsdException w:name="Table Web 1" w:semiHidden="1" w:unhideWhenUsed="1"/>
+    <w:lsdException w:name="Table Web 2" w:semiHidden="1" w:unhideWhenUsed="1"/>
+    <w:lsdException w:name="Table Web 3" w:semiHidden="1" w:unhideWhenUsed="1"/>
+    <w:lsdException w:name="Balloon Text" w:semiHidden="1" w:unhideWhenUsed="1"/>
+    <w:lsdException w:name="Table Grid" w:uiPriority="59"/>
+    <w:lsdException w:name="Table Theme" w:semiHidden="1" w:unhideWhenUsed="1"/>
+    <w:lsdException w:name="Placeholder Text" w:semiHidden="1"/>
+    <w:lsdException w:name="No Spacing" w:uiPriority="1" w:qFormat="1"/>
+    <w:lsdException w:name="Light Shading" w:uiPriority="60"/>
+    <w:lsdException w:name="Light List" w:uiPriority="61"/>
+    <w:lsdException w:name="Light Grid" w:uiPriority="62"/>
+    <w:lsdException w:name="Medium Shading 1" w:uiPriority="63"/>
+    <w:lsdException w:name="Medium Shading 2" w:uiPriority="64"/>
+    <w:lsdException w:name="Medium List 1" w:uiPriority="65"/>
+    <w:lsdException w:name="Medium List 2" w:uiPriority="66"/>
+    <w:lsdException w:name="Medium Grid 1" w:uiPriority="67"/>
+    <w:lsdException w:name="Medium Grid 2" w:uiPriority="68"/>
+    <w:lsdException w:name="Medium Grid 3" w:uiPriority="69"/>
+    <w:lsdException w:name="Dark List" w:uiPriority="70"/>
+    <w:lsdException w:name="Colorful Shading" w:uiPriority="71"/>
+    <w:lsdException w:name="Colorful List" w:uiPriority="72"/>
+    <w:lsdException w:name="Colorful Grid" w:uiPriority="73"/>
+    <w:lsdException w:name="Light Shading Accent 1" w:uiPriority="60"/>
+    <w:lsdException w:name="Light List Accent 1" w:uiPriority="61"/>
+    <w:lsdException w:name="Light Grid Accent 1" w:uiPriority="62"/>
+    <w:lsdException w:name="Medium Shading 1 Accent 1" w:uiPriority="63"/>
+    <w:lsdException w:name="Medium Shading 2 Accent 1" w:uiPriority="64"/>
+    <w:lsdException w:name="Medium List 1 Accent 1" w:uiPriority="65"/>
+    <w:lsdException w:name="Revision" w:semiHidden="1"/>
+    <w:lsdException w:name="List Paragraph" w:uiPriority="34" w:qFormat="1"/>
+    <w:lsdException w:name="Quote" w:uiPriority="29" w:qFormat="1"/>
+    <w:lsdException w:name="Intense Quote" w:uiPriority="30" w:qFormat="1"/>
+    <w:lsdException w:name="Medium List 2 Accent 1" w:uiPriority="66"/>
+    <w:lsdException w:name="Medium Grid 1 Accent 1" w:uiPriority="67"/>
+    <w:lsdException w:name="Medium Grid 2 Accent 1" w:uiPriority="68"/>
+    <w:lsdException w:name="Medium Grid 3 Accent 1" w:uiPriority="69"/>
+    <w:lsdException w:name="Dark List Accent 1" w:uiPriority="70"/>
+    <w:lsdException w:name="Colorful Shading Accent 1" w:uiPriority="71"/>
+    <w:lsdException w:name="Colorful List Accent 1" w:uiPriority="72"/>
+    <w:lsdException w:name="Colorful Grid Accent 1" w:uiPriority="73"/>
+    <w:lsdException w:name="Light Shading Accent 2" w:uiPriority="60"/>
+    <w:lsdException w:name="Light List Accent 2" w:uiPriority="61"/>
+    <w:lsdException w:name="Light Grid Accent 2" w:uiPriority="62"/>
+    <w:lsdException w:name="Medium Shading 1 Accent 2" w:uiPriority="63"/>
+    <w:lsdException w:name="Medium Shading 2 Accent 2" w:uiPriority="64"/>
+    <w:lsdException w:name="Medium List 1 Accent 2" w:uiPriority="65"/>
+    <w:lsdException w:name="Medium List 2 Accent 2" w:uiPriority="66"/>
+    <w:lsdException w:name="Medium Grid 1 Accent 2" w:uiPriority="67"/>
+    <w:lsdException w:name="Medium Grid 2 Accent 2" w:uiPriority="68"/>
+    <w:lsdException w:name="Medium Grid 3 Accent 2" w:uiPriority="69"/>
+    <w:lsdException w:name="Dark List Accent 2" w:uiPriority="70"/>
+    <w:lsdException w:name="Colorful Shading Accent 2" w:uiPriority="71"/>
+    <w:lsdException w:name="Colorful List Accent 2" w:uiPriority="72"/>
+    <w:lsdException w:name="Colorful Grid Accent 2" w:uiPriority="73"/>
+    <w:lsdException w:name="Light Shading Accent 3" w:uiPriority="60"/>
+    <w:lsdException w:name="Light List Accent 3" w:uiPriority="61"/>
+    <w:lsdException w:name="Light Grid Accent 3" w:uiPriority="62"/>
+    <w:lsdException w:name="Medium Shading 1 Accent 3" w:uiPriority="63"/>
+    <w:lsdException w:name="Medium Shading 2 Accent 3" w:uiPriority="64"/>
+    <w:lsdException w:name="Medium List 1 Accent 3" w:uiPriority="65"/>
+    <w:lsdException w:name="Medium List 2 Accent 3" w:uiPriority="66"/>
+    <w:lsdException w:name="Medium Grid 1 Accent 3" w:uiPriority="67"/>
+    <w:lsdException w:name="Medium Grid 2 Accent 3" w:uiPriority="68"/>
+    <w:lsdException w:name="Medium Grid 3 Accent 3" w:uiPriority="69"/>
+    <w:lsdException w:name="Dark List Accent 3" w:uiPriority="70"/>
+    <w:lsdException w:name="Colorful Shading Accent 3" w:uiPriority="71"/>
+    <w:lsdException w:name="Colorful List Accent 3" w:uiPriority="72"/>
+    <w:lsdException w:name="Colorful Grid Accent 3" w:uiPriority="73"/>
+    <w:lsdException w:name="Light Shading Accent 4" w:uiPriority="60"/>
+    <w:lsdException w:name="Light List Accent 4" w:uiPriority="61"/>
+    <w:lsdException w:name="Light Grid Accent 4" w:uiPriority="62"/>
+    <w:lsdException w:name="Medium Shading 1 Accent 4" w:uiPriority="63"/>
+    <w:lsdException w:name="Medium Shading 2 Accent 4" w:uiPriority="64"/>
+    <w:lsdException w:name="Medium List 1 Accent 4" w:uiPriority="65"/>
+    <w:lsdException w:name="Medium List 2 Accent 4" w:uiPriority="66"/>
+    <w:lsdException w:name="Medium Grid 1 Accent 4" w:uiPriority="67"/>
+    <w:lsdException w:name="Medium Grid 2 Accent 4" w:uiPriority="68"/>
+    <w:lsdException w:name="Medium Grid 3 Accent 4" w:uiPriority="69"/>
+    <w:lsdException w:name="Dark List Accent 4" w:uiPriority="70"/>
+    <w:lsdException w:name="Colorful Shading Accent 4" w:uiPriority="71"/>
+    <w:lsdException w:name="Colorful List Accent 4" w:uiPriority="72"/>
+    <w:lsdException w:name="Colorful Grid Accent 4" w:uiPriority="73"/>
+    <w:lsdException w:name="Light Shading Accent 5" w:uiPriority="60"/>
+    <w:lsdException w:name="Light List Accent 5" w:uiPriority="61"/>
+    <w:lsdException w:name="Light Grid Accent 5" w:uiPriority="62"/>
+    <w:lsdException w:name="Medium Shading 1 Accent 5" w:uiPriority="63"/>
+    <w:lsdException w:name="Medium Shading 2 Accent 5" w:uiPriority="64"/>
+    <w:lsdException w:name="Medium List 1 Accent 5" w:uiPriority="65"/>
+    <w:lsdException w:name="Medium List 2 Accent 5" w:uiPriority="66"/>
+    <w:lsdException w:name="Medium Grid 1 Accent 5" w:uiPriority="67"/>
+    <w:lsdException w:name="Medium Grid 2 Accent 5" w:uiPriority="68"/>
+    <w:lsdException w:name="Medium Grid 3 Accent 5" w:uiPriority="69"/>
+    <w:lsdException w:name="Dark List Accent 5" w:uiPriority="70"/>
+    <w:lsdException w:name="Colorful Shading Accent 5" w:uiPriority="71"/>
+    <w:lsdException w:name="Colorful List Accent 5" w:uiPriority="72"/>
+    <w:lsdException w:name="Colorful Grid Accent 5" w:uiPriority="73"/>
+    <w:lsdException w:name="Light Shading Accent 6" w:uiPriority="60"/>
+    <w:lsdException w:name="Light List Accent 6" w:uiPriority="61"/>
+    <w:lsdException w:name="Light Grid Accent 6" w:uiPriority="62"/>
+    <w:lsdException w:name="Medium Shading 1 Accent 6" w:uiPriority="63"/>
+    <w:lsdException w:name="Medium Shading 2 Accent 6" w:uiPriority="64"/>
+    <w:lsdException w:name="Medium List 1 Accent 6" w:uiPriority="65"/>
+    <w:lsdException w:name="Medium List 2 Accent 6" w:uiPriority="66"/>
+    <w:lsdException w:name="Medium Grid 1 Accent 6" w:uiPriority="67"/>
+    <w:lsdException w:name="Medium Grid 2 Accent 6" w:uiPriority="68"/>
+    <w:lsdException w:name="Medium Grid 3 Accent 6" w:uiPriority="69"/>
+    <w:lsdException w:name="Dark List Accent 6" w:uiPriority="70"/>
+    <w:lsdException w:name="Colorful Shading Accent 6" w:uiPriority="71"/>
+    <w:lsdException w:name="Colorful List Accent 6" w:uiPriority="72"/>
+    <w:lsdException w:name="Colorful Grid Accent 6" w:uiPriority="73"/>
+    <w:lsdException w:name="Subtle Emphasis" w:uiPriority="19" w:qFormat="1"/>
+    <w:lsdException w:name="Intense Emphasis" w:uiPriority="21" w:qFormat="1"/>
+    <w:lsdException w:name="Subtle Reference" w:uiPriority="31" w:qFormat="1"/>
+    <w:lsdException w:name="Intense Reference" w:uiPriority="32" w:qFormat="1"/>
+    <w:lsdException w:name="Book Title" w:uiPriority="33" w:qFormat="1"/>
+    <w:lsdException w:name="Bibliography" w:semiHidden="1" w:uiPriority="37" w:unhideWhenUsed="1"/>
+    <w:lsdException w:name="TOC Heading" w:semiHidden="1" w:uiPriority="39" w:unhideWhenUsed="1" w:qFormat="1"/>
+    <w:lsdException w:name="Plain Table 1" w:uiPriority="41"/>
+    <w:lsdException w:name="Plain Table 2" w:uiPriority="42"/>
+    <w:lsdException w:name="Plain Table 3" w:uiPriority="43"/>
+    <w:lsdException w:name="Plain Table 4" w:uiPriority="44"/>
+    <w:lsdException w:name="Plain Table 5" w:uiPriority="45"/>
+    <w:lsdException w:name="Grid Table Light" w:uiPriority="40"/>
+    <w:lsdException w:name="Grid Table 1 Light" w:uiPriority="46"/>
+    <w:lsdException w:name="Grid Table 2" w:uiPriority="47"/>
+    <w:lsdException w:name="Grid Table 3" w:uiPriority="48"/>
+    <w:lsdException w:name="Grid Table 4" w:uiPriority="49"/>
+    <w:lsdException w:name="Grid Table 5 Dark" w:uiPriority="50"/>
+    <w:lsdException w:name="Grid Table 6 Colorful" w:uiPriority="51"/>
+    <w:lsdException w:name="Grid Table 7 Colorful" w:uiPriority="52"/>
+    <w:lsdException w:name="Grid Table 1 Light Accent 1" w:uiPriority="46"/>
+    <w:lsdException w:name="Grid Table 2 Accent 1" w:uiPriority="47"/>
+    <w:lsdException w:name="Grid Table 3 Accent 1" w:uiPriority="48"/>
+    <w:lsdException w:name="Grid Table 4 Accent 1" w:uiPriority="49"/>
+    <w:lsdException w:name="Grid Table 5 Dark Accent 1" w:uiPriority="50"/>
+    <w:lsdException w:name="Grid Table 6 Colorful Accent 1" w:uiPriority="51"/>
+    <w:lsdException w:name="Grid Table 7 Colorful Accent 1" w:uiPriority="52"/>
+    <w:lsdException w:name="Grid Table 1 Light Accent 2" w:uiPriority="46"/>
+    <w:lsdException w:name="Grid Table 2 Accent 2" w:uiPriority="47"/>
+    <w:lsdException w:name="Grid Table 3 Accent 2" w:uiPriority="48"/>
+    <w:lsdException w:name="Grid Table 4 Accent 2" w:uiPriority="49"/>
+    <w:lsdException w:name="Grid Table 5 Dark Accent 2" w:uiPriority="50"/>
+    <w:lsdException w:name="Grid Table 6 Colorful Accent 2" w:uiPriority="51"/>
+    <w:lsdException w:name="Grid Table 7 Colorful Accent 2" w:uiPriority="52"/>
+    <w:lsdException w:name="Grid Table 1 Light Accent 3" w:uiPriority="46"/>
+    <w:lsdException w:name="Grid Table 2 Accent 3" w:uiPriority="47"/>
+    <w:lsdException w:name="Grid Table 3 Accent 3" w:uiPriority="48"/>
+    <w:lsdException w:name="Grid Table 4 Accent 3" w:uiPriority="49"/>
+    <w:lsdException w:name="Grid Table 5 Dark Accent 3" w:uiPriority="50"/>
+    <w:lsdException w:name="Grid Table 6 Colorful Accent 3" w:uiPriority="51"/>
+    <w:lsdException w:name="Grid Table 7 Colorful Accent 3" w:uiPriority="52"/>
+    <w:lsdException w:name="Grid Table 1 Light Accent 4" w:uiPriority="46"/>
+    <w:lsdException w:name="Grid Table 2 Accent 4" w:uiPriority="47"/>
+    <w:lsdException w:name="Grid Table 3 Accent 4" w:uiPriority="48"/>
+    <w:lsdException w:name="Grid Table 4 Accent 4" w:uiPriority="49"/>
+    <w:lsdException w:name="Grid Table 5 Dark Accent 4" w:uiPriority="50"/>
+    <w:lsdException w:name="Grid Table 6 Colorful Accent 4" w:uiPriority="51"/>
+    <w:lsdException w:name="Grid Table 7 Colorful Accent 4" w:uiPriority="52"/>
+    <w:lsdException w:name="Grid Table 1 Light Accent 5" w:uiPriority="46"/>
+    <w:lsdException w:name="Grid Table 2 Accent 5" w:uiPriority="47"/>
+    <w:lsdException w:name="Grid Table 3 Accent 5" w:uiPriority="48"/>
+    <w:lsdException w:name="Grid Table 4 Accent 5" w:uiPriority="49"/>
+    <w:lsdException w:name="Grid Table 5 Dark Accent 5" w:uiPriority="50"/>
+    <w:lsdException w:name="Grid Table 6 Colorful Accent 5" w:uiPriority="51"/>
+    <w:lsdException w:name="Grid Table 7 Colorful Accent 5" w:uiPriority="52"/>
+    <w:lsdException w:name="Grid Table 1 Light Accent 6" w:uiPriority="46"/>
+    <w:lsdException w:name="Grid Table 2 Accent 6" w:uiPriority="47"/>
+    <w:lsdException w:name="Grid Table 3 Accent 6" w:uiPriority="48"/>
+    <w:lsdException w:name="Grid Table 4 Accent 6" w:uiPriority="49"/>
+    <w:lsdException w:name="Grid Table 5 Dark Accent 6" w:uiPriority="50"/>
+    <w:lsdException w:name="Grid Table 6 Colorful Accent 6" w:uiPriority="51"/>
+    <w:lsdException w:name="Grid Table 7 Colorful Accent 6" w:uiPriority="52"/>
+    <w:lsdException w:name="List Table 1 Light" w:uiPriority="46"/>
+    <w:lsdException w:name="List Table 2" w:uiPriority="47"/>
+    <w:lsdException w:name="List Table 3" w:uiPriority="48"/>
+    <w:lsdException w:name="List Table 4" w:uiPriority="49"/>
+    <w:lsdException w:name="List Table 5 Dark" w:uiPriority="50"/>
+    <w:lsdException w:name="List Table 6 Colorful" w:uiPriority="51"/>
+    <w:lsdException w:name="List Table 7 Colorful" w:uiPriority="52"/>
+    <w:lsdException w:name="List Table 1 Light Accent 1" w:uiPriority="46"/>
+    <w:lsdException w:name="List Table 2 Accent 1" w:uiPriority="47"/>
+    <w:lsdException w:name="List Table 3 Accent 1" w:uiPriority="48"/>
+    <w:lsdException w:name="List Table 4 Accent 1" w:uiPriority="49"/>
+    <w:lsdException w:name="List Table 5 Dark Accent 1" w:uiPriority="50"/>
+    <w:lsdException w:name="List Table 6 Colorful Accent 1" w:uiPriority="51"/>
+    <w:lsdException w:name="List Table 7 Colorful Accent 1" w:uiPriority="52"/>
+    <w:lsdException w:name="List Table 1 Light Accent 2" w:uiPriority="46"/>
+    <w:lsdException w:name="List Table 2 Accent 2" w:uiPriority="47"/>
+    <w:lsdException w:name="List Table 3 Accent 2" w:uiPriority="48"/>
+    <w:lsdException w:name="List Table 4 Accent 2" w:uiPriority="49"/>
+    <w:lsdException w:name="List Table 5 Dark Accent 2" w:uiPriority="50"/>
+    <w:lsdException w:name="List Table 6 Colorful Accent 2" w:uiPriority="51"/>
+    <w:lsdException w:name="List Table 7 Colorful Accent 2" w:uiPriority="52"/>
+    <w:lsdException w:name="List Table 1 Light Accent 3" w:uiPriority="46"/>
+    <w:lsdException w:name="List Table 2 Accent 3" w:uiPriority="47"/>
+    <w:lsdException w:name="List Table 3 Accent 3" w:uiPriority="48"/>
+    <w:lsdException w:name="List Table 4 Accent 3" w:uiPriority="49"/>
+    <w:lsdException w:name="List Table 5 Dark Accent 3" w:uiPriority="50"/>
+    <w:lsdException w:name="List Table 6 Colorful Accent 3" w:uiPriority="51"/>
+    <w:lsdException w:name="List Table 7 Colorful Accent 3" w:uiPriority="52"/>
+    <w:lsdException w:name="List Table 1 Light Accent 4" w:uiPriority="46"/>
+    <w:lsdException w:name="List Table 2 Accent 4" w:uiPriority="47"/>
+    <w:lsdException w:name="List Table 3 Accent 4" w:uiPriority="48"/>
+    <w:lsdException w:name="List Table 4 Accent 4" w:uiPriority="49"/>
+    <w:lsdException w:name="List Table 5 Dark Accent 4" w:uiPriority="50"/>
+    <w:lsdException w:name="List Table 6 Colorful Accent 4" w:uiPriority="51"/>
+    <w:lsdException w:name="List Table 7 Colorful Accent 4" w:uiPriority="52"/>
+    <w:lsdException w:name="List Table 1 Light Accent 5" w:uiPriority="46"/>
+    <w:lsdException w:name="List Table 2 Accent 5" w:uiPriority="47"/>
+    <w:lsdException w:name="List Table 3 Accent 5" w:uiPriority="48"/>
+    <w:lsdException w:name="List Table 4 Accent 5" w:uiPriority="49"/>
+    <w:lsdException w:name="List Table 5 Dark Accent 5" w:uiPriority="50"/>
+    <w:lsdException w:name="List Table 6 Colorful Accent 5" w:uiPriority="51"/>
+    <w:lsdException w:name="List Table 7 Colorful Accent 5" w:uiPriority="52"/>
+    <w:lsdException w:name="List Table 1 Light Accent 6" w:uiPriority="46"/>
+    <w:lsdException w:name="List Table 2 Accent 6" w:uiPriority="47"/>
+    <w:lsdException w:name="List Table 3 Accent 6" w:uiPriority="48"/>
+    <w:lsdException w:name="List Table 4 Accent 6" w:uiPriority="49"/>
+    <w:lsdException w:name="List Table 5 Dark Accent 6" w:uiPriority="50"/>
+    <w:lsdException w:name="List Table 6 Colorful Accent 6" w:uiPriority="51"/>
+    <w:lsdException w:name="List Table 7 Colorful Accent 6" w:uiPriority="52"/>
   </w:latentStyles>
   <w:style w:type="paragraph" w:default="1" w:styleId="Normal">
     <w:name w:val="Normal"/>
@@ -3210,7 +3063,7 @@
 </file>
 
 <file path=customXml/itemProps1.xml><?xml version="1.0" encoding="utf-8"?>
-<ds:datastoreItem xmlns:ds="http://schemas.openxmlformats.org/officeDocument/2006/customXml" ds:itemID="{0847E54A-8F65-4E8C-A1BC-4581B578E668}">
+<ds:datastoreItem xmlns:ds="http://schemas.openxmlformats.org/officeDocument/2006/customXml" ds:itemID="{96E4089E-7739-4A9B-B13B-0C0B7ADD1E55}">
   <ds:schemaRefs>
     <ds:schemaRef ds:uri="http://schemas.openxmlformats.org/officeDocument/2006/bibliography"/>
   </ds:schemaRefs>

</xml_diff>

<commit_message>
Doing more work on the report itself
Some db modifications for report text, but mostly query mappings
</commit_message>
<xml_diff>
--- a/DHGCDB/Templates/template.docx
+++ b/DHGCDB/Templates/template.docx
@@ -103,15 +103,6 @@
     </w:p>
     <w:p>
       <w:pPr>
-        <w:rPr>
-          <w:rFonts w:ascii="Arial" w:hAnsi="Arial" w:cs="Arial"/>
-          <w:sz w:val="24"/>
-          <w:szCs w:val="24"/>
-        </w:rPr>
-      </w:pPr>
-    </w:p>
-    <w:p>
-      <w:pPr>
         <w:spacing w:after="0"/>
         <w:rPr>
           <w:rFonts w:ascii="Arial" w:hAnsi="Arial" w:cs="Arial"/>
@@ -119,99 +110,126 @@
           <w:szCs w:val="24"/>
         </w:rPr>
       </w:pPr>
-      <w:r>
-        <w:rPr>
-          <w:rFonts w:ascii="Arial" w:hAnsi="Arial" w:cs="Arial"/>
-          <w:sz w:val="24"/>
-          <w:szCs w:val="24"/>
-        </w:rPr>
-        <w:t xml:space="preserve">[% </w:t>
-      </w:r>
-      <w:r>
-        <w:rPr>
-          <w:rFonts w:ascii="Arial" w:hAnsi="Arial" w:cs="Arial"/>
-          <w:sz w:val="24"/>
-          <w:szCs w:val="24"/>
-        </w:rPr>
-        <w:t>REPORT_DATE</w:t>
-      </w:r>
-      <w:r>
-        <w:rPr>
-          <w:rFonts w:ascii="Arial" w:hAnsi="Arial" w:cs="Arial"/>
-          <w:sz w:val="24"/>
-          <w:szCs w:val="24"/>
-        </w:rPr>
-        <w:t xml:space="preserve"> %]</w:t>
-      </w:r>
-    </w:p>
-    <w:p>
-      <w:pPr>
-        <w:rPr>
-          <w:rFonts w:ascii="Arial" w:hAnsi="Arial" w:cs="Arial"/>
-          <w:sz w:val="24"/>
-          <w:szCs w:val="24"/>
-        </w:rPr>
-      </w:pPr>
+    </w:p>
+    <w:p>
+      <w:pPr>
+        <w:spacing w:after="0"/>
+        <w:rPr>
+          <w:rFonts w:ascii="Arial" w:hAnsi="Arial" w:cs="Arial"/>
+          <w:sz w:val="24"/>
+          <w:szCs w:val="24"/>
+        </w:rPr>
+      </w:pPr>
+      <w:r>
+        <w:rPr>
+          <w:rFonts w:ascii="Arial" w:hAnsi="Arial" w:cs="Arial"/>
+          <w:sz w:val="24"/>
+          <w:szCs w:val="24"/>
+        </w:rPr>
+        <w:t>[% REPORT_DATE %]</w:t>
+      </w:r>
+    </w:p>
+    <w:p>
+      <w:pPr>
+        <w:spacing w:after="0"/>
+        <w:rPr>
+          <w:rFonts w:ascii="Arial" w:hAnsi="Arial" w:cs="Arial"/>
+          <w:sz w:val="24"/>
+          <w:szCs w:val="24"/>
+        </w:rPr>
+      </w:pPr>
+    </w:p>
+    <w:p>
+      <w:pPr>
+        <w:rPr>
+          <w:rFonts w:ascii="Arial" w:hAnsi="Arial" w:cs="Arial"/>
+          <w:sz w:val="24"/>
+          <w:szCs w:val="24"/>
+        </w:rPr>
+      </w:pPr>
+      <w:r>
+        <w:rPr>
+          <w:rFonts w:ascii="Arial" w:hAnsi="Arial" w:cs="Arial"/>
+          <w:sz w:val="24"/>
+          <w:szCs w:val="24"/>
+        </w:rPr>
+        <w:t>Dear</w:t>
+      </w:r>
+      <w:r>
+        <w:rPr>
+          <w:rFonts w:ascii="Arial" w:hAnsi="Arial" w:cs="Arial"/>
+          <w:sz w:val="24"/>
+          <w:szCs w:val="24"/>
+        </w:rPr>
+        <w:t xml:space="preserve"> </w:t>
+      </w:r>
+      <w:r>
+        <w:rPr>
+          <w:rFonts w:ascii="Arial" w:hAnsi="Arial" w:cs="Arial"/>
+          <w:sz w:val="24"/>
+          <w:szCs w:val="24"/>
+        </w:rPr>
+        <w:t>[% CLIENTNAME_DEAR %]</w:t>
+      </w:r>
+    </w:p>
+    <w:p>
+      <w:pPr>
+        <w:rPr>
+          <w:rFonts w:ascii="Arial" w:hAnsi="Arial" w:cs="Arial"/>
+          <w:sz w:val="24"/>
+          <w:szCs w:val="24"/>
+        </w:rPr>
+      </w:pPr>
+      <w:r>
+        <w:rPr>
+          <w:rFonts w:ascii="Arial" w:hAnsi="Arial" w:cs="Arial"/>
+          <w:sz w:val="24"/>
+          <w:szCs w:val="24"/>
+        </w:rPr>
+        <w:t>It was good to [% MEETING_DESCRIPTION %]</w:t>
+      </w:r>
+      <w:r>
+        <w:rPr>
+          <w:rFonts w:ascii="Arial" w:hAnsi="Arial" w:cs="Arial"/>
+          <w:sz w:val="24"/>
+          <w:szCs w:val="24"/>
+        </w:rPr>
+        <w:t xml:space="preserve"> and thank you for putting aside the time so that we could review you</w:t>
+      </w:r>
+      <w:r>
+        <w:rPr>
+          <w:rFonts w:ascii="Arial" w:hAnsi="Arial" w:cs="Arial"/>
+          <w:sz w:val="24"/>
+          <w:szCs w:val="24"/>
+        </w:rPr>
+        <w:t xml:space="preserve">r [% INVESTMENT_CHOICE %] </w:t>
+      </w:r>
+      <w:r>
+        <w:rPr>
+          <w:rFonts w:ascii="Arial" w:hAnsi="Arial" w:cs="Arial"/>
+          <w:sz w:val="24"/>
+          <w:szCs w:val="24"/>
+        </w:rPr>
+        <w:t xml:space="preserve">Portfolio </w:t>
+      </w:r>
+      <w:r>
+        <w:rPr>
+          <w:rFonts w:ascii="Arial" w:hAnsi="Arial" w:cs="Arial"/>
+          <w:sz w:val="24"/>
+          <w:szCs w:val="24"/>
+        </w:rPr>
+        <w:t>a</w:t>
+      </w:r>
+      <w:r>
+        <w:rPr>
+          <w:rFonts w:ascii="Arial" w:hAnsi="Arial" w:cs="Arial"/>
+          <w:sz w:val="24"/>
+          <w:szCs w:val="24"/>
+        </w:rPr>
+        <w:t>s part of our Regular Support and Review Service.</w:t>
+      </w:r>
       <w:bookmarkStart w:id="0" w:name="_GoBack"/>
       <w:bookmarkEnd w:id="0"/>
-    </w:p>
-    <w:p>
-      <w:pPr>
-        <w:rPr>
-          <w:rFonts w:ascii="Arial" w:hAnsi="Arial" w:cs="Arial"/>
-          <w:sz w:val="24"/>
-          <w:szCs w:val="24"/>
-        </w:rPr>
-      </w:pPr>
-      <w:r>
-        <w:rPr>
-          <w:rFonts w:ascii="Arial" w:hAnsi="Arial" w:cs="Arial"/>
-          <w:sz w:val="24"/>
-          <w:szCs w:val="24"/>
-        </w:rPr>
-        <w:t>Dear</w:t>
-      </w:r>
-      <w:r>
-        <w:rPr>
-          <w:rFonts w:ascii="Arial" w:hAnsi="Arial" w:cs="Arial"/>
-          <w:sz w:val="24"/>
-          <w:szCs w:val="24"/>
-        </w:rPr>
-        <w:t xml:space="preserve"> </w:t>
-      </w:r>
-      <w:r>
-        <w:rPr>
-          <w:rFonts w:ascii="Arial" w:hAnsi="Arial" w:cs="Arial"/>
-          <w:sz w:val="24"/>
-          <w:szCs w:val="24"/>
-        </w:rPr>
-        <w:t>[% CLIENTNAME_DEAR %]</w:t>
-      </w:r>
-    </w:p>
-    <w:p>
-      <w:pPr>
-        <w:rPr>
-          <w:rFonts w:ascii="Arial" w:hAnsi="Arial" w:cs="Arial"/>
-          <w:sz w:val="24"/>
-          <w:szCs w:val="24"/>
-        </w:rPr>
-      </w:pPr>
-      <w:r>
-        <w:rPr>
-          <w:rFonts w:ascii="Arial" w:hAnsi="Arial" w:cs="Arial"/>
-          <w:sz w:val="24"/>
-          <w:szCs w:val="24"/>
-        </w:rPr>
-        <w:t>It was good to [% MEETING_DESCRIPTION %]</w:t>
-      </w:r>
-      <w:r>
-        <w:rPr>
-          <w:rFonts w:ascii="Arial" w:hAnsi="Arial" w:cs="Arial"/>
-          <w:sz w:val="24"/>
-          <w:szCs w:val="24"/>
-        </w:rPr>
-        <w:t xml:space="preserve"> and thank you for putting aside the time so that we could review your [% INVESTMENT_CHOICE%] as part of our Regular Support and Review Service.</w:t>
-      </w:r>
     </w:p>
     <w:p>
       <w:pPr>
@@ -3063,7 +3081,7 @@
 </file>
 
 <file path=customXml/itemProps1.xml><?xml version="1.0" encoding="utf-8"?>
-<ds:datastoreItem xmlns:ds="http://schemas.openxmlformats.org/officeDocument/2006/customXml" ds:itemID="{96E4089E-7739-4A9B-B13B-0C0B7ADD1E55}">
+<ds:datastoreItem xmlns:ds="http://schemas.openxmlformats.org/officeDocument/2006/customXml" ds:itemID="{37DF807D-E94C-4B62-9341-A080750B44F2}">
   <ds:schemaRefs>
     <ds:schemaRef ds:uri="http://schemas.openxmlformats.org/officeDocument/2006/bibliography"/>
   </ds:schemaRefs>

</xml_diff>